<commit_message>
Added alternate mail id
Added alternate mail id and few allignments.
</commit_message>
<xml_diff>
--- a/SaravanaKumarM-CV-01-MAR-2018.docx
+++ b/SaravanaKumarM-CV-01-MAR-2018.docx
@@ -222,8 +222,6 @@
                 <w:t>kumar9885035454@gmail.com</w:t>
               </w:r>
             </w:hyperlink>
-            <w:bookmarkStart w:id="0" w:name="_GoBack"/>
-            <w:bookmarkEnd w:id="0"/>
           </w:p>
         </w:tc>
         <w:tc>
@@ -239,68 +237,102 @@
                 <w:szCs w:val="22"/>
               </w:rPr>
             </w:pPr>
-            <w:bookmarkStart w:id="1" w:name="OLE_LINK2"/>
-            <w:bookmarkStart w:id="2" w:name="OLE_LINK3"/>
             <w:r>
               <w:rPr>
                 <w:color w:val="FFFFFF" w:themeColor="background1"/>
                 <w:sz w:val="22"/>
                 <w:szCs w:val="22"/>
               </w:rPr>
+              <w:t>Alternate</w:t>
+            </w:r>
+            <w:r>
+              <w:rPr>
+                <w:color w:val="FFFFFF" w:themeColor="background1"/>
+                <w:sz w:val="22"/>
+                <w:szCs w:val="22"/>
+              </w:rPr>
+              <w:t xml:space="preserve"> Email</w:t>
+            </w:r>
+            <w:r>
+              <w:rPr>
+                <w:color w:val="FFFFFF" w:themeColor="background1"/>
+                <w:sz w:val="22"/>
+                <w:szCs w:val="22"/>
+              </w:rPr>
+              <w:t>: saravana-kumar-m@outlook.com</w:t>
+            </w:r>
+          </w:p>
+        </w:tc>
+      </w:tr>
+      <w:tr>
+        <w:trPr>
+          <w:cantSplit/>
+          <w:trHeight w:hRule="exact" w:val="432"/>
+        </w:trPr>
+        <w:tc>
+          <w:tcPr>
+            <w:tcW w:w="5035" w:type="dxa"/>
+            <w:shd w:val="clear" w:color="244061" w:themeColor="accent1" w:themeShade="80" w:fill="17365D" w:themeFill="text2" w:themeFillShade="BF"/>
+          </w:tcPr>
+          <w:p>
+            <w:pPr>
+              <w:rPr>
+                <w:color w:val="FFFFFF" w:themeColor="background1"/>
+                <w:sz w:val="22"/>
+                <w:szCs w:val="22"/>
+              </w:rPr>
+            </w:pPr>
+            <w:r>
+              <w:rPr>
+                <w:color w:val="FFFFFF" w:themeColor="background1"/>
+                <w:sz w:val="22"/>
+                <w:szCs w:val="22"/>
+              </w:rPr>
+              <w:t xml:space="preserve">GitHub: </w:t>
+            </w:r>
+            <w:hyperlink r:id="rId7" w:history="1">
+              <w:r>
+                <w:rPr>
+                  <w:rStyle w:val="Hyperlink"/>
+                  <w:sz w:val="22"/>
+                  <w:szCs w:val="22"/>
+                </w:rPr>
+                <w:t>https://github.com/kumar-github</w:t>
+              </w:r>
+            </w:hyperlink>
+          </w:p>
+        </w:tc>
+        <w:tc>
+          <w:tcPr>
+            <w:tcW w:w="5670" w:type="dxa"/>
+            <w:shd w:val="clear" w:color="244061" w:themeColor="accent1" w:themeShade="80" w:fill="17365D" w:themeFill="text2" w:themeFillShade="BF"/>
+          </w:tcPr>
+          <w:p>
+            <w:pPr>
+              <w:rPr>
+                <w:color w:val="FFFFFF" w:themeColor="background1"/>
+                <w:sz w:val="22"/>
+                <w:szCs w:val="22"/>
+              </w:rPr>
+            </w:pPr>
+            <w:r>
+              <w:rPr>
+                <w:color w:val="FFFFFF" w:themeColor="background1"/>
+                <w:sz w:val="22"/>
+                <w:szCs w:val="22"/>
+              </w:rPr>
               <w:t xml:space="preserve">LinkedIn: </w:t>
             </w:r>
-            <w:bookmarkStart w:id="3" w:name="OLE_LINK1"/>
-            <w:r>
-              <w:rPr>
-                <w:color w:val="FFFFFF" w:themeColor="background1"/>
-                <w:sz w:val="22"/>
-                <w:szCs w:val="22"/>
-              </w:rPr>
-              <w:fldChar w:fldCharType="begin"/>
-            </w:r>
-            <w:r>
-              <w:rPr>
-                <w:color w:val="FFFFFF" w:themeColor="background1"/>
-                <w:sz w:val="22"/>
-                <w:szCs w:val="22"/>
-              </w:rPr>
-              <w:instrText xml:space="preserve"> HYPERLINK "https://www.linkedin.com/in/saravana-kumar-m" </w:instrText>
-            </w:r>
-            <w:r>
-              <w:rPr>
-                <w:color w:val="FFFFFF" w:themeColor="background1"/>
-                <w:sz w:val="22"/>
-                <w:szCs w:val="22"/>
-              </w:rPr>
-              <w:fldChar w:fldCharType="separate"/>
-            </w:r>
-            <w:r>
-              <w:rPr>
-                <w:rStyle w:val="Hyperlink"/>
-                <w:sz w:val="22"/>
-                <w:szCs w:val="22"/>
-              </w:rPr>
-              <w:t>https://www.l</w:t>
-            </w:r>
-            <w:r>
-              <w:rPr>
-                <w:rStyle w:val="Hyperlink"/>
-                <w:sz w:val="22"/>
-                <w:szCs w:val="22"/>
-              </w:rPr>
-              <w:t>inkedin.com/in/saravana-kumar-m</w:t>
-            </w:r>
-            <w:bookmarkEnd w:id="3"/>
-            <w:r>
-              <w:rPr>
-                <w:color w:val="FFFFFF" w:themeColor="background1"/>
-                <w:sz w:val="22"/>
-                <w:szCs w:val="22"/>
-              </w:rPr>
-              <w:fldChar w:fldCharType="end"/>
-            </w:r>
-            <w:bookmarkEnd w:id="1"/>
-            <w:bookmarkEnd w:id="2"/>
+            <w:hyperlink r:id="rId8" w:history="1">
+              <w:r>
+                <w:rPr>
+                  <w:rStyle w:val="Hyperlink"/>
+                  <w:sz w:val="22"/>
+                  <w:szCs w:val="22"/>
+                </w:rPr>
+                <w:t>https://www.linkedin.com/in/saravana-kumar-m</w:t>
+              </w:r>
+            </w:hyperlink>
           </w:p>
         </w:tc>
       </w:tr>
@@ -320,26 +352,6 @@
                 <w:szCs w:val="22"/>
               </w:rPr>
             </w:pPr>
-            <w:bookmarkStart w:id="4" w:name="OLE_LINK4"/>
-            <w:r>
-              <w:rPr>
-                <w:color w:val="FFFFFF" w:themeColor="background1"/>
-                <w:sz w:val="22"/>
-                <w:szCs w:val="22"/>
-              </w:rPr>
-              <w:t xml:space="preserve">GitHub: </w:t>
-            </w:r>
-            <w:hyperlink r:id="rId7" w:history="1">
-              <w:r>
-                <w:rPr>
-                  <w:rStyle w:val="Hyperlink"/>
-                  <w:sz w:val="22"/>
-                  <w:szCs w:val="22"/>
-                </w:rPr>
-                <w:t>https://github.com/kumar-github</w:t>
-              </w:r>
-            </w:hyperlink>
-            <w:bookmarkEnd w:id="4"/>
           </w:p>
         </w:tc>
         <w:tc>
@@ -354,15 +366,25 @@
                 <w:szCs w:val="22"/>
               </w:rPr>
             </w:pPr>
+            <w:proofErr w:type="spellStart"/>
             <w:r>
               <w:rPr>
                 <w:color w:val="FFFFFF" w:themeColor="background1"/>
                 <w:sz w:val="22"/>
                 <w:szCs w:val="22"/>
               </w:rPr>
-              <w:t xml:space="preserve">StackOverflow: </w:t>
-            </w:r>
-            <w:hyperlink r:id="rId8" w:history="1">
+              <w:t>StackOverflow</w:t>
+            </w:r>
+            <w:proofErr w:type="spellEnd"/>
+            <w:r>
+              <w:rPr>
+                <w:color w:val="FFFFFF" w:themeColor="background1"/>
+                <w:sz w:val="22"/>
+                <w:szCs w:val="22"/>
+              </w:rPr>
+              <w:t xml:space="preserve">: </w:t>
+            </w:r>
+            <w:hyperlink r:id="rId9" w:history="1">
               <w:r>
                 <w:rPr>
                   <w:rStyle w:val="Hyperlink"/>
@@ -686,6 +708,60 @@
     </w:p>
     <w:p>
       <w:pPr>
+        <w:pStyle w:val="ListParagraph"/>
+        <w:numPr>
+          <w:ilvl w:val="0"/>
+          <w:numId w:val="1"/>
+        </w:numPr>
+        <w:rPr>
+          <w:rFonts w:ascii="Calibri" w:hAnsi="Calibri"/>
+          <w:sz w:val="22"/>
+        </w:rPr>
+      </w:pPr>
+      <w:r>
+        <w:rPr>
+          <w:rFonts w:ascii="Calibri" w:hAnsi="Calibri"/>
+          <w:sz w:val="22"/>
+        </w:rPr>
+        <w:t xml:space="preserve">Regular learner at </w:t>
+      </w:r>
+      <w:proofErr w:type="spellStart"/>
+      <w:r>
+        <w:rPr>
+          <w:rFonts w:ascii="Calibri" w:hAnsi="Calibri"/>
+          <w:b/>
+          <w:sz w:val="22"/>
+        </w:rPr>
+        <w:t>Udacity</w:t>
+      </w:r>
+      <w:proofErr w:type="spellEnd"/>
+      <w:r>
+        <w:rPr>
+          <w:rFonts w:ascii="Calibri" w:hAnsi="Calibri"/>
+          <w:sz w:val="22"/>
+        </w:rPr>
+        <w:t xml:space="preserve">, </w:t>
+      </w:r>
+      <w:proofErr w:type="spellStart"/>
+      <w:r>
+        <w:rPr>
+          <w:rFonts w:ascii="Calibri" w:hAnsi="Calibri"/>
+          <w:b/>
+          <w:sz w:val="22"/>
+        </w:rPr>
+        <w:t>Udemy</w:t>
+      </w:r>
+      <w:proofErr w:type="spellEnd"/>
+      <w:r>
+        <w:rPr>
+          <w:rFonts w:ascii="Calibri" w:hAnsi="Calibri"/>
+          <w:sz w:val="22"/>
+        </w:rPr>
+        <w:t xml:space="preserve"> etc.</w:t>
+      </w:r>
+    </w:p>
+    <w:p>
+      <w:pPr>
         <w:pStyle w:val="Heading1"/>
         <w:rPr>
           <w:rFonts w:ascii="Calibri" w:hAnsi="Calibri"/>
@@ -960,7 +1036,7 @@
                 </mc:Choice>
                 <mc:Fallback>
                   <w:pict>
-                    <v:rect w14:anchorId="04E5A6E2" id="Rectangle 3" o:spid="_x0000_s1026" style="position:absolute;margin-left:86.2pt;margin-top:6.75pt;width:27pt;height:6.75pt;z-index:251343360;visibility:visible;mso-wrap-style:square;mso-wrap-distance-left:9pt;mso-wrap-distance-top:0;mso-wrap-distance-right:9pt;mso-wrap-distance-bottom:0;mso-position-horizontal:absolute;mso-position-horizontal-relative:text;mso-position-vertical:absolute;mso-position-vertical-relative:text;v-text-anchor:middle" o:gfxdata="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" fillcolor="#76923c [2406]" stroked="f" strokeweight="1pt"/>
+                    <v:rect w14:anchorId="0409B036" id="Rectangle 3" o:spid="_x0000_s1026" style="position:absolute;margin-left:86.2pt;margin-top:6.75pt;width:27pt;height:6.75pt;z-index:251343360;visibility:visible;mso-wrap-style:square;mso-wrap-distance-left:9pt;mso-wrap-distance-top:0;mso-wrap-distance-right:9pt;mso-wrap-distance-bottom:0;mso-position-horizontal:absolute;mso-position-horizontal-relative:text;mso-position-vertical:absolute;mso-position-vertical-relative:text;v-text-anchor:middle" o:gfxdata="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" fillcolor="#76923c [2406]" stroked="f" strokeweight="1pt"/>
                   </w:pict>
                 </mc:Fallback>
               </mc:AlternateContent>
@@ -1036,7 +1112,7 @@
                 </mc:Choice>
                 <mc:Fallback>
                   <w:pict>
-                    <v:rect w14:anchorId="0EF1EB31" id="Rectangle 6" o:spid="_x0000_s1026" style="position:absolute;margin-left:57.7pt;margin-top:6.75pt;width:27pt;height:6.75pt;z-index:251353600;visibility:visible;mso-wrap-style:square;mso-wrap-distance-left:9pt;mso-wrap-distance-top:0;mso-wrap-distance-right:9pt;mso-wrap-distance-bottom:0;mso-position-horizontal:absolute;mso-position-horizontal-relative:text;mso-position-vertical:absolute;mso-position-vertical-relative:text;v-text-anchor:middle" o:gfxdata="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" fillcolor="#76923c [2406]" stroked="f" strokeweight="1pt"/>
+                    <v:rect w14:anchorId="61208292" id="Rectangle 6" o:spid="_x0000_s1026" style="position:absolute;margin-left:57.7pt;margin-top:6.75pt;width:27pt;height:6.75pt;z-index:251353600;visibility:visible;mso-wrap-style:square;mso-wrap-distance-left:9pt;mso-wrap-distance-top:0;mso-wrap-distance-right:9pt;mso-wrap-distance-bottom:0;mso-position-horizontal:absolute;mso-position-horizontal-relative:text;mso-position-vertical:absolute;mso-position-vertical-relative:text;v-text-anchor:middle" o:gfxdata="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" fillcolor="#76923c [2406]" stroked="f" strokeweight="1pt"/>
                   </w:pict>
                 </mc:Fallback>
               </mc:AlternateContent>
@@ -1112,7 +1188,7 @@
                 </mc:Choice>
                 <mc:Fallback>
                   <w:pict>
-                    <v:rect w14:anchorId="09F4A08C" id="Rectangle 5" o:spid="_x0000_s1026" style="position:absolute;margin-left:29.2pt;margin-top:6.75pt;width:27pt;height:6.75pt;z-index:251348480;visibility:visible;mso-wrap-style:square;mso-wrap-distance-left:9pt;mso-wrap-distance-top:0;mso-wrap-distance-right:9pt;mso-wrap-distance-bottom:0;mso-position-horizontal:absolute;mso-position-horizontal-relative:text;mso-position-vertical:absolute;mso-position-vertical-relative:text;v-text-anchor:middle" o:gfxdata="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" fillcolor="#76923c [2406]" stroked="f" strokeweight="1pt"/>
+                    <v:rect w14:anchorId="3C8FE173" id="Rectangle 5" o:spid="_x0000_s1026" style="position:absolute;margin-left:29.2pt;margin-top:6.75pt;width:27pt;height:6.75pt;z-index:251348480;visibility:visible;mso-wrap-style:square;mso-wrap-distance-left:9pt;mso-wrap-distance-top:0;mso-wrap-distance-right:9pt;mso-wrap-distance-bottom:0;mso-position-horizontal:absolute;mso-position-horizontal-relative:text;mso-position-vertical:absolute;mso-position-vertical-relative:text;v-text-anchor:middle" o:gfxdata="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" fillcolor="#76923c [2406]" stroked="f" strokeweight="1pt"/>
                   </w:pict>
                 </mc:Fallback>
               </mc:AlternateContent>
@@ -1188,7 +1264,7 @@
                 </mc:Choice>
                 <mc:Fallback>
                   <w:pict>
-                    <v:rect w14:anchorId="46118952" id="Rectangle 27" o:spid="_x0000_s1026" style="position:absolute;margin-left:29.2pt;margin-top:49.5pt;width:27pt;height:6.75pt;z-index:251423232;visibility:visible;mso-wrap-style:square;mso-wrap-distance-left:9pt;mso-wrap-distance-top:0;mso-wrap-distance-right:9pt;mso-wrap-distance-bottom:0;mso-position-horizontal:absolute;mso-position-horizontal-relative:text;mso-position-vertical:absolute;mso-position-vertical-relative:text;v-text-anchor:middle" o:gfxdata="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" fillcolor="#76923c [2406]" stroked="f" strokeweight="1pt"/>
+                    <v:rect w14:anchorId="3DBE01B9" id="Rectangle 27" o:spid="_x0000_s1026" style="position:absolute;margin-left:29.2pt;margin-top:49.5pt;width:27pt;height:6.75pt;z-index:251423232;visibility:visible;mso-wrap-style:square;mso-wrap-distance-left:9pt;mso-wrap-distance-top:0;mso-wrap-distance-right:9pt;mso-wrap-distance-bottom:0;mso-position-horizontal:absolute;mso-position-horizontal-relative:text;mso-position-vertical:absolute;mso-position-vertical-relative:text;v-text-anchor:middle" o:gfxdata="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" fillcolor="#76923c [2406]" stroked="f" strokeweight="1pt"/>
                   </w:pict>
                 </mc:Fallback>
               </mc:AlternateContent>
@@ -1264,7 +1340,7 @@
                 </mc:Choice>
                 <mc:Fallback>
                   <w:pict>
-                    <v:rect w14:anchorId="0079DB5D" id="Rectangle 28" o:spid="_x0000_s1026" style="position:absolute;margin-left:57.7pt;margin-top:49.5pt;width:27pt;height:6.75pt;z-index:251428352;visibility:visible;mso-wrap-style:square;mso-wrap-distance-left:9pt;mso-wrap-distance-top:0;mso-wrap-distance-right:9pt;mso-wrap-distance-bottom:0;mso-position-horizontal:absolute;mso-position-horizontal-relative:text;mso-position-vertical:absolute;mso-position-vertical-relative:text;v-text-anchor:middle" o:gfxdata="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" fillcolor="#bfbfbf [2412]" stroked="f" strokeweight="1pt"/>
+                    <v:rect w14:anchorId="62AE7403" id="Rectangle 28" o:spid="_x0000_s1026" style="position:absolute;margin-left:57.7pt;margin-top:49.5pt;width:27pt;height:6.75pt;z-index:251428352;visibility:visible;mso-wrap-style:square;mso-wrap-distance-left:9pt;mso-wrap-distance-top:0;mso-wrap-distance-right:9pt;mso-wrap-distance-bottom:0;mso-position-horizontal:absolute;mso-position-horizontal-relative:text;mso-position-vertical:absolute;mso-position-vertical-relative:text;v-text-anchor:middle" o:gfxdata="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" fillcolor="#bfbfbf [2412]" stroked="f" strokeweight="1pt"/>
                   </w:pict>
                 </mc:Fallback>
               </mc:AlternateContent>
@@ -1376,7 +1452,7 @@
                 </mc:Choice>
                 <mc:Fallback>
                   <w:pict>
-                    <v:rect w14:anchorId="570C9E15" id="Rectangle 7" o:spid="_x0000_s1026" style="position:absolute;margin-left:30.65pt;margin-top:6.75pt;width:27pt;height:6.75pt;z-index:251359744;visibility:visible;mso-wrap-style:square;mso-wrap-distance-left:9pt;mso-wrap-distance-top:0;mso-wrap-distance-right:9pt;mso-wrap-distance-bottom:0;mso-position-horizontal:absolute;mso-position-horizontal-relative:text;mso-position-vertical:absolute;mso-position-vertical-relative:text;v-text-anchor:middle" o:gfxdata="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" fillcolor="#76923c [2406]" stroked="f" strokeweight="1pt"/>
+                    <v:rect w14:anchorId="7AFF948E" id="Rectangle 7" o:spid="_x0000_s1026" style="position:absolute;margin-left:30.65pt;margin-top:6.75pt;width:27pt;height:6.75pt;z-index:251359744;visibility:visible;mso-wrap-style:square;mso-wrap-distance-left:9pt;mso-wrap-distance-top:0;mso-wrap-distance-right:9pt;mso-wrap-distance-bottom:0;mso-position-horizontal:absolute;mso-position-horizontal-relative:text;mso-position-vertical:absolute;mso-position-vertical-relative:text;v-text-anchor:middle" o:gfxdata="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" fillcolor="#76923c [2406]" stroked="f" strokeweight="1pt"/>
                   </w:pict>
                 </mc:Fallback>
               </mc:AlternateContent>
@@ -1452,7 +1528,7 @@
                 </mc:Choice>
                 <mc:Fallback>
                   <w:pict>
-                    <v:rect w14:anchorId="1A3A5841" id="Rectangle 8" o:spid="_x0000_s1026" style="position:absolute;margin-left:59.15pt;margin-top:6.75pt;width:27pt;height:6.75pt;z-index:251365888;visibility:visible;mso-wrap-style:square;mso-wrap-distance-left:9pt;mso-wrap-distance-top:0;mso-wrap-distance-right:9pt;mso-wrap-distance-bottom:0;mso-position-horizontal:absolute;mso-position-horizontal-relative:text;mso-position-vertical:absolute;mso-position-vertical-relative:text;v-text-anchor:middle" o:gfxdata="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" fillcolor="#76923c [2406]" stroked="f" strokeweight="1pt"/>
+                    <v:rect w14:anchorId="78B852D3" id="Rectangle 8" o:spid="_x0000_s1026" style="position:absolute;margin-left:59.15pt;margin-top:6.75pt;width:27pt;height:6.75pt;z-index:251365888;visibility:visible;mso-wrap-style:square;mso-wrap-distance-left:9pt;mso-wrap-distance-top:0;mso-wrap-distance-right:9pt;mso-wrap-distance-bottom:0;mso-position-horizontal:absolute;mso-position-horizontal-relative:text;mso-position-vertical:absolute;mso-position-vertical-relative:text;v-text-anchor:middle" o:gfxdata="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" fillcolor="#76923c [2406]" stroked="f" strokeweight="1pt"/>
                   </w:pict>
                 </mc:Fallback>
               </mc:AlternateContent>
@@ -1528,7 +1604,7 @@
                 </mc:Choice>
                 <mc:Fallback>
                   <w:pict>
-                    <v:rect w14:anchorId="4834F7F6" id="Rectangle 9" o:spid="_x0000_s1026" style="position:absolute;margin-left:87.65pt;margin-top:6.75pt;width:27pt;height:6.75pt;z-index:251372032;visibility:visible;mso-wrap-style:square;mso-wrap-distance-left:9pt;mso-wrap-distance-top:0;mso-wrap-distance-right:9pt;mso-wrap-distance-bottom:0;mso-position-horizontal:absolute;mso-position-horizontal-relative:text;mso-position-vertical:absolute;mso-position-vertical-relative:text;v-text-anchor:middle" o:gfxdata="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" fillcolor="#76923c [2406]" stroked="f" strokeweight="1pt"/>
+                    <v:rect w14:anchorId="6C141AF8" id="Rectangle 9" o:spid="_x0000_s1026" style="position:absolute;margin-left:87.65pt;margin-top:6.75pt;width:27pt;height:6.75pt;z-index:251372032;visibility:visible;mso-wrap-style:square;mso-wrap-distance-left:9pt;mso-wrap-distance-top:0;mso-wrap-distance-right:9pt;mso-wrap-distance-bottom:0;mso-position-horizontal:absolute;mso-position-horizontal-relative:text;mso-position-vertical:absolute;mso-position-vertical-relative:text;v-text-anchor:middle" o:gfxdata="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" fillcolor="#76923c [2406]" stroked="f" strokeweight="1pt"/>
                   </w:pict>
                 </mc:Fallback>
               </mc:AlternateContent>
@@ -1648,7 +1724,7 @@
                 </mc:Choice>
                 <mc:Fallback>
                   <w:pict>
-                    <v:rect w14:anchorId="4446D76B" id="Rectangle 16" o:spid="_x0000_s1026" style="position:absolute;margin-left:57.7pt;margin-top:6.7pt;width:27pt;height:6.75pt;z-index:251390464;visibility:visible;mso-wrap-style:square;mso-wrap-distance-left:9pt;mso-wrap-distance-top:0;mso-wrap-distance-right:9pt;mso-wrap-distance-bottom:0;mso-position-horizontal:absolute;mso-position-horizontal-relative:text;mso-position-vertical:absolute;mso-position-vertical-relative:text;v-text-anchor:middle" o:gfxdata="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" fillcolor="#76923c [2406]" stroked="f" strokeweight="1pt"/>
+                    <v:rect w14:anchorId="713C4B61" id="Rectangle 16" o:spid="_x0000_s1026" style="position:absolute;margin-left:57.7pt;margin-top:6.7pt;width:27pt;height:6.75pt;z-index:251390464;visibility:visible;mso-wrap-style:square;mso-wrap-distance-left:9pt;mso-wrap-distance-top:0;mso-wrap-distance-right:9pt;mso-wrap-distance-bottom:0;mso-position-horizontal:absolute;mso-position-horizontal-relative:text;mso-position-vertical:absolute;mso-position-vertical-relative:text;v-text-anchor:middle" o:gfxdata="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" fillcolor="#76923c [2406]" stroked="f" strokeweight="1pt"/>
                   </w:pict>
                 </mc:Fallback>
               </mc:AlternateContent>
@@ -1724,7 +1800,7 @@
                 </mc:Choice>
                 <mc:Fallback>
                   <w:pict>
-                    <v:rect w14:anchorId="665BC904" id="Rectangle 15" o:spid="_x0000_s1026" style="position:absolute;margin-left:29.2pt;margin-top:6.7pt;width:27pt;height:6.75pt;z-index:251384320;visibility:visible;mso-wrap-style:square;mso-wrap-distance-left:9pt;mso-wrap-distance-top:0;mso-wrap-distance-right:9pt;mso-wrap-distance-bottom:0;mso-position-horizontal:absolute;mso-position-horizontal-relative:text;mso-position-vertical:absolute;mso-position-vertical-relative:text;v-text-anchor:middle" o:gfxdata="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" fillcolor="#76923c [2406]" stroked="f" strokeweight="1pt"/>
+                    <v:rect w14:anchorId="7D7B88F1" id="Rectangle 15" o:spid="_x0000_s1026" style="position:absolute;margin-left:29.2pt;margin-top:6.7pt;width:27pt;height:6.75pt;z-index:251384320;visibility:visible;mso-wrap-style:square;mso-wrap-distance-left:9pt;mso-wrap-distance-top:0;mso-wrap-distance-right:9pt;mso-wrap-distance-bottom:0;mso-position-horizontal:absolute;mso-position-horizontal-relative:text;mso-position-vertical:absolute;mso-position-vertical-relative:text;v-text-anchor:middle" o:gfxdata="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" fillcolor="#76923c [2406]" stroked="f" strokeweight="1pt"/>
                   </w:pict>
                 </mc:Fallback>
               </mc:AlternateContent>
@@ -1800,7 +1876,7 @@
                 </mc:Choice>
                 <mc:Fallback>
                   <w:pict>
-                    <v:rect w14:anchorId="19E4E747" id="Rectangle 10" o:spid="_x0000_s1026" style="position:absolute;margin-left:86.2pt;margin-top:6.7pt;width:27pt;height:6.75pt;z-index:251378176;visibility:visible;mso-wrap-style:square;mso-wrap-distance-left:9pt;mso-wrap-distance-top:0;mso-wrap-distance-right:9pt;mso-wrap-distance-bottom:0;mso-position-horizontal:absolute;mso-position-horizontal-relative:text;mso-position-vertical:absolute;mso-position-vertical-relative:text;v-text-anchor:middle" o:gfxdata="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" fillcolor="#bfbfbf [2412]" stroked="f" strokeweight="1pt"/>
+                    <v:rect w14:anchorId="5516A409" id="Rectangle 10" o:spid="_x0000_s1026" style="position:absolute;margin-left:86.2pt;margin-top:6.7pt;width:27pt;height:6.75pt;z-index:251378176;visibility:visible;mso-wrap-style:square;mso-wrap-distance-left:9pt;mso-wrap-distance-top:0;mso-wrap-distance-right:9pt;mso-wrap-distance-bottom:0;mso-position-horizontal:absolute;mso-position-horizontal-relative:text;mso-position-vertical:absolute;mso-position-vertical-relative:text;v-text-anchor:middle" o:gfxdata="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" fillcolor="#bfbfbf [2412]" stroked="f" strokeweight="1pt"/>
                   </w:pict>
                 </mc:Fallback>
               </mc:AlternateContent>
@@ -1913,7 +1989,7 @@
                 </mc:Choice>
                 <mc:Fallback>
                   <w:pict>
-                    <v:rect w14:anchorId="2CF1E461" id="Rectangle 19" o:spid="_x0000_s1026" style="position:absolute;margin-left:87.9pt;margin-top:5.95pt;width:27pt;height:6.75pt;z-index:251411968;visibility:visible;mso-wrap-style:square;mso-wrap-distance-left:9pt;mso-wrap-distance-top:0;mso-wrap-distance-right:9pt;mso-wrap-distance-bottom:0;mso-position-horizontal:absolute;mso-position-horizontal-relative:text;mso-position-vertical:absolute;mso-position-vertical-relative:text;v-text-anchor:middle" o:gfxdata="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" fillcolor="#bfbfbf [2412]" stroked="f" strokeweight="1pt"/>
+                    <v:rect w14:anchorId="5CC6C221" id="Rectangle 19" o:spid="_x0000_s1026" style="position:absolute;margin-left:87.9pt;margin-top:5.95pt;width:27pt;height:6.75pt;z-index:251411968;visibility:visible;mso-wrap-style:square;mso-wrap-distance-left:9pt;mso-wrap-distance-top:0;mso-wrap-distance-right:9pt;mso-wrap-distance-bottom:0;mso-position-horizontal:absolute;mso-position-horizontal-relative:text;mso-position-vertical:absolute;mso-position-vertical-relative:text;v-text-anchor:middle" o:gfxdata="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" fillcolor="#bfbfbf [2412]" stroked="f" strokeweight="1pt"/>
                   </w:pict>
                 </mc:Fallback>
               </mc:AlternateContent>
@@ -1989,7 +2065,7 @@
                 </mc:Choice>
                 <mc:Fallback>
                   <w:pict>
-                    <v:rect w14:anchorId="690077AA" id="Rectangle 18" o:spid="_x0000_s1026" style="position:absolute;margin-left:59.4pt;margin-top:5.95pt;width:27pt;height:6.75pt;z-index:251404800;visibility:visible;mso-wrap-style:square;mso-wrap-distance-left:9pt;mso-wrap-distance-top:0;mso-wrap-distance-right:9pt;mso-wrap-distance-bottom:0;mso-position-horizontal:absolute;mso-position-horizontal-relative:text;mso-position-vertical:absolute;mso-position-vertical-relative:text;v-text-anchor:middle" o:gfxdata="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" fillcolor="#bfbfbf [2412]" stroked="f" strokeweight="1pt"/>
+                    <v:rect w14:anchorId="363D0A06" id="Rectangle 18" o:spid="_x0000_s1026" style="position:absolute;margin-left:59.4pt;margin-top:5.95pt;width:27pt;height:6.75pt;z-index:251404800;visibility:visible;mso-wrap-style:square;mso-wrap-distance-left:9pt;mso-wrap-distance-top:0;mso-wrap-distance-right:9pt;mso-wrap-distance-bottom:0;mso-position-horizontal:absolute;mso-position-horizontal-relative:text;mso-position-vertical:absolute;mso-position-vertical-relative:text;v-text-anchor:middle" o:gfxdata="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" fillcolor="#bfbfbf [2412]" stroked="f" strokeweight="1pt"/>
                   </w:pict>
                 </mc:Fallback>
               </mc:AlternateContent>
@@ -2065,7 +2141,7 @@
                 </mc:Choice>
                 <mc:Fallback>
                   <w:pict>
-                    <v:rect w14:anchorId="0D61B3A3" id="Rectangle 17" o:spid="_x0000_s1026" style="position:absolute;margin-left:30.9pt;margin-top:5.95pt;width:27pt;height:6.75pt;z-index:251397632;visibility:visible;mso-wrap-style:square;mso-wrap-distance-left:9pt;mso-wrap-distance-top:0;mso-wrap-distance-right:9pt;mso-wrap-distance-bottom:0;mso-position-horizontal:absolute;mso-position-horizontal-relative:text;mso-position-vertical:absolute;mso-position-vertical-relative:text;v-text-anchor:middle" o:gfxdata="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" fillcolor="#76923c [2406]" stroked="f" strokeweight="1pt"/>
+                    <v:rect w14:anchorId="332165AE" id="Rectangle 17" o:spid="_x0000_s1026" style="position:absolute;margin-left:30.9pt;margin-top:5.95pt;width:27pt;height:6.75pt;z-index:251397632;visibility:visible;mso-wrap-style:square;mso-wrap-distance-left:9pt;mso-wrap-distance-top:0;mso-wrap-distance-right:9pt;mso-wrap-distance-bottom:0;mso-position-horizontal:absolute;mso-position-horizontal-relative:text;mso-position-vertical:absolute;mso-position-vertical-relative:text;v-text-anchor:middle" o:gfxdata="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" fillcolor="#76923c [2406]" stroked="f" strokeweight="1pt"/>
                   </w:pict>
                 </mc:Fallback>
               </mc:AlternateContent>
@@ -2179,7 +2255,7 @@
                 </mc:Choice>
                 <mc:Fallback>
                   <w:pict>
-                    <v:rect w14:anchorId="4D5BB9E2" id="Rectangle 26" o:spid="_x0000_s1026" style="position:absolute;margin-left:86.2pt;margin-top:5.85pt;width:27pt;height:6.75pt;z-index:251418112;visibility:visible;mso-wrap-style:square;mso-wrap-distance-left:9pt;mso-wrap-distance-top:0;mso-wrap-distance-right:9pt;mso-wrap-distance-bottom:0;mso-position-horizontal:absolute;mso-position-horizontal-relative:text;mso-position-vertical:absolute;mso-position-vertical-relative:text;v-text-anchor:middle" o:gfxdata="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" fillcolor="#bfbfbf [2412]" stroked="f" strokeweight="1pt"/>
+                    <v:rect w14:anchorId="63ED7071" id="Rectangle 26" o:spid="_x0000_s1026" style="position:absolute;margin-left:86.2pt;margin-top:5.85pt;width:27pt;height:6.75pt;z-index:251418112;visibility:visible;mso-wrap-style:square;mso-wrap-distance-left:9pt;mso-wrap-distance-top:0;mso-wrap-distance-right:9pt;mso-wrap-distance-bottom:0;mso-position-horizontal:absolute;mso-position-horizontal-relative:text;mso-position-vertical:absolute;mso-position-vertical-relative:text;v-text-anchor:middle" o:gfxdata="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" fillcolor="#bfbfbf [2412]" stroked="f" strokeweight="1pt"/>
                   </w:pict>
                 </mc:Fallback>
               </mc:AlternateContent>
@@ -2227,13 +2303,165 @@
               <mc:AlternateContent>
                 <mc:Choice Requires="wps">
                   <w:drawing>
-                    <wp:anchor distT="0" distB="0" distL="114300" distR="114300" simplePos="0" relativeHeight="251495936" behindDoc="0" locked="0" layoutInCell="1" allowOverlap="1" wp14:anchorId="12A6A778" wp14:editId="1E735833">
+                    <wp:anchor distT="0" distB="0" distL="114300" distR="114300" simplePos="0" relativeHeight="251663872" behindDoc="0" locked="0" layoutInCell="1" allowOverlap="1" wp14:anchorId="4F2E38E2" wp14:editId="3B490D2B">
+                      <wp:simplePos x="0" y="0"/>
+                      <wp:positionH relativeFrom="column">
+                        <wp:posOffset>396875</wp:posOffset>
+                      </wp:positionH>
+                      <wp:positionV relativeFrom="paragraph">
+                        <wp:posOffset>72390</wp:posOffset>
+                      </wp:positionV>
+                      <wp:extent cx="342900" cy="85725"/>
+                      <wp:effectExtent l="0" t="0" r="0" b="9525"/>
+                      <wp:wrapNone/>
+                      <wp:docPr id="30" name="Rectangle 30"/>
+                      <wp:cNvGraphicFramePr/>
+                      <a:graphic xmlns:a="http://schemas.openxmlformats.org/drawingml/2006/main">
+                        <a:graphicData uri="http://schemas.microsoft.com/office/word/2010/wordprocessingShape">
+                          <wps:wsp>
+                            <wps:cNvSpPr/>
+                            <wps:spPr>
+                              <a:xfrm>
+                                <a:off x="0" y="0"/>
+                                <a:ext cx="342900" cy="85725"/>
+                              </a:xfrm>
+                              <a:prstGeom prst="rect">
+                                <a:avLst/>
+                              </a:prstGeom>
+                              <a:solidFill>
+                                <a:schemeClr val="accent3">
+                                  <a:lumMod val="75000"/>
+                                </a:schemeClr>
+                              </a:solidFill>
+                              <a:ln>
+                                <a:noFill/>
+                              </a:ln>
+                            </wps:spPr>
+                            <wps:style>
+                              <a:lnRef idx="2">
+                                <a:schemeClr val="accent1">
+                                  <a:shade val="50000"/>
+                                </a:schemeClr>
+                              </a:lnRef>
+                              <a:fillRef idx="1">
+                                <a:schemeClr val="accent1"/>
+                              </a:fillRef>
+                              <a:effectRef idx="0">
+                                <a:schemeClr val="accent1"/>
+                              </a:effectRef>
+                              <a:fontRef idx="minor">
+                                <a:schemeClr val="lt1"/>
+                              </a:fontRef>
+                            </wps:style>
+                            <wps:bodyPr rot="0" spcFirstLastPara="0" vertOverflow="overflow" horzOverflow="overflow" vert="horz" wrap="square" lIns="91440" tIns="45720" rIns="91440" bIns="45720" numCol="1" spcCol="0" rtlCol="0" fromWordArt="0" anchor="ctr" anchorCtr="0" forceAA="0" compatLnSpc="1">
+                              <a:prstTxWarp prst="textNoShape">
+                                <a:avLst/>
+                              </a:prstTxWarp>
+                              <a:noAutofit/>
+                            </wps:bodyPr>
+                          </wps:wsp>
+                        </a:graphicData>
+                      </a:graphic>
+                    </wp:anchor>
+                  </w:drawing>
+                </mc:Choice>
+                <mc:Fallback>
+                  <w:pict>
+                    <v:rect w14:anchorId="368B0AF0" id="Rectangle 30" o:spid="_x0000_s1026" style="position:absolute;margin-left:31.25pt;margin-top:5.7pt;width:27pt;height:6.75pt;z-index:251663872;visibility:visible;mso-wrap-style:square;mso-wrap-distance-left:9pt;mso-wrap-distance-top:0;mso-wrap-distance-right:9pt;mso-wrap-distance-bottom:0;mso-position-horizontal:absolute;mso-position-horizontal-relative:text;mso-position-vertical:absolute;mso-position-vertical-relative:text;v-text-anchor:middle" o:gfxdata="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" fillcolor="#76923c [2406]" stroked="f" strokeweight="1pt"/>
+                  </w:pict>
+                </mc:Fallback>
+              </mc:AlternateContent>
+            </w:r>
+            <w:r>
+              <w:rPr>
+                <w:noProof/>
+              </w:rPr>
+              <mc:AlternateContent>
+                <mc:Choice Requires="wps">
+                  <w:drawing>
+                    <wp:anchor distT="0" distB="0" distL="114300" distR="114300" simplePos="0" relativeHeight="251664896" behindDoc="0" locked="0" layoutInCell="1" allowOverlap="1" wp14:anchorId="4A0B5972" wp14:editId="307337BE">
+                      <wp:simplePos x="0" y="0"/>
+                      <wp:positionH relativeFrom="column">
+                        <wp:posOffset>758825</wp:posOffset>
+                      </wp:positionH>
+                      <wp:positionV relativeFrom="paragraph">
+                        <wp:posOffset>72390</wp:posOffset>
+                      </wp:positionV>
+                      <wp:extent cx="342900" cy="85725"/>
+                      <wp:effectExtent l="0" t="0" r="0" b="9525"/>
+                      <wp:wrapNone/>
+                      <wp:docPr id="31" name="Rectangle 31"/>
+                      <wp:cNvGraphicFramePr/>
+                      <a:graphic xmlns:a="http://schemas.openxmlformats.org/drawingml/2006/main">
+                        <a:graphicData uri="http://schemas.microsoft.com/office/word/2010/wordprocessingShape">
+                          <wps:wsp>
+                            <wps:cNvSpPr/>
+                            <wps:spPr>
+                              <a:xfrm>
+                                <a:off x="0" y="0"/>
+                                <a:ext cx="342900" cy="85725"/>
+                              </a:xfrm>
+                              <a:prstGeom prst="rect">
+                                <a:avLst/>
+                              </a:prstGeom>
+                              <a:solidFill>
+                                <a:schemeClr val="accent3">
+                                  <a:lumMod val="75000"/>
+                                </a:schemeClr>
+                              </a:solidFill>
+                              <a:ln>
+                                <a:noFill/>
+                              </a:ln>
+                            </wps:spPr>
+                            <wps:style>
+                              <a:lnRef idx="2">
+                                <a:schemeClr val="accent1">
+                                  <a:shade val="50000"/>
+                                </a:schemeClr>
+                              </a:lnRef>
+                              <a:fillRef idx="1">
+                                <a:schemeClr val="accent1"/>
+                              </a:fillRef>
+                              <a:effectRef idx="0">
+                                <a:schemeClr val="accent1"/>
+                              </a:effectRef>
+                              <a:fontRef idx="minor">
+                                <a:schemeClr val="lt1"/>
+                              </a:fontRef>
+                            </wps:style>
+                            <wps:bodyPr rot="0" spcFirstLastPara="0" vertOverflow="overflow" horzOverflow="overflow" vert="horz" wrap="square" lIns="91440" tIns="45720" rIns="91440" bIns="45720" numCol="1" spcCol="0" rtlCol="0" fromWordArt="0" anchor="ctr" anchorCtr="0" forceAA="0" compatLnSpc="1">
+                              <a:prstTxWarp prst="textNoShape">
+                                <a:avLst/>
+                              </a:prstTxWarp>
+                              <a:noAutofit/>
+                            </wps:bodyPr>
+                          </wps:wsp>
+                        </a:graphicData>
+                      </a:graphic>
+                    </wp:anchor>
+                  </w:drawing>
+                </mc:Choice>
+                <mc:Fallback>
+                  <w:pict>
+                    <v:rect w14:anchorId="18F1BE2D" id="Rectangle 31" o:spid="_x0000_s1026" style="position:absolute;margin-left:59.75pt;margin-top:5.7pt;width:27pt;height:6.75pt;z-index:251664896;visibility:visible;mso-wrap-style:square;mso-wrap-distance-left:9pt;mso-wrap-distance-top:0;mso-wrap-distance-right:9pt;mso-wrap-distance-bottom:0;mso-position-horizontal:absolute;mso-position-horizontal-relative:text;mso-position-vertical:absolute;mso-position-vertical-relative:text;v-text-anchor:middle" o:gfxdata="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" fillcolor="#76923c [2406]" stroked="f" strokeweight="1pt"/>
+                  </w:pict>
+                </mc:Fallback>
+              </mc:AlternateContent>
+            </w:r>
+            <w:r>
+              <w:rPr>
+                <w:noProof/>
+              </w:rPr>
+              <mc:AlternateContent>
+                <mc:Choice Requires="wps">
+                  <w:drawing>
+                    <wp:anchor distT="0" distB="0" distL="114300" distR="114300" simplePos="0" relativeHeight="251650560" behindDoc="0" locked="0" layoutInCell="1" allowOverlap="1" wp14:anchorId="12A6A778" wp14:editId="1E735833">
                       <wp:simplePos x="0" y="0"/>
                       <wp:positionH relativeFrom="column">
                         <wp:posOffset>1120775</wp:posOffset>
                       </wp:positionH>
                       <wp:positionV relativeFrom="paragraph">
-                        <wp:posOffset>67945</wp:posOffset>
+                        <wp:posOffset>72969</wp:posOffset>
                       </wp:positionV>
                       <wp:extent cx="342900" cy="85725"/>
                       <wp:effectExtent l="0" t="0" r="0" b="9525"/>
@@ -2291,159 +2519,7 @@
                 </mc:Choice>
                 <mc:Fallback>
                   <w:pict>
-                    <v:rect w14:anchorId="4CD6C477" id="Rectangle 29" o:spid="_x0000_s1026" style="position:absolute;margin-left:88.25pt;margin-top:5.35pt;width:27pt;height:6.75pt;z-index:251495936;visibility:visible;mso-wrap-style:square;mso-wrap-distance-left:9pt;mso-wrap-distance-top:0;mso-wrap-distance-right:9pt;mso-wrap-distance-bottom:0;mso-position-horizontal:absolute;mso-position-horizontal-relative:text;mso-position-vertical:absolute;mso-position-vertical-relative:text;v-text-anchor:middle" o:gfxdata="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" fillcolor="#bfbfbf [2412]" stroked="f" strokeweight="1pt"/>
-                  </w:pict>
-                </mc:Fallback>
-              </mc:AlternateContent>
-            </w:r>
-            <w:r>
-              <w:rPr>
-                <w:noProof/>
-              </w:rPr>
-              <mc:AlternateContent>
-                <mc:Choice Requires="wps">
-                  <w:drawing>
-                    <wp:anchor distT="0" distB="0" distL="114300" distR="114300" simplePos="0" relativeHeight="251563520" behindDoc="0" locked="0" layoutInCell="1" allowOverlap="1" wp14:anchorId="4A0B5972" wp14:editId="307337BE">
-                      <wp:simplePos x="0" y="0"/>
-                      <wp:positionH relativeFrom="column">
-                        <wp:posOffset>758825</wp:posOffset>
-                      </wp:positionH>
-                      <wp:positionV relativeFrom="paragraph">
-                        <wp:posOffset>67945</wp:posOffset>
-                      </wp:positionV>
-                      <wp:extent cx="342900" cy="85725"/>
-                      <wp:effectExtent l="0" t="0" r="0" b="9525"/>
-                      <wp:wrapNone/>
-                      <wp:docPr id="31" name="Rectangle 31"/>
-                      <wp:cNvGraphicFramePr/>
-                      <a:graphic xmlns:a="http://schemas.openxmlformats.org/drawingml/2006/main">
-                        <a:graphicData uri="http://schemas.microsoft.com/office/word/2010/wordprocessingShape">
-                          <wps:wsp>
-                            <wps:cNvSpPr/>
-                            <wps:spPr>
-                              <a:xfrm>
-                                <a:off x="0" y="0"/>
-                                <a:ext cx="342900" cy="85725"/>
-                              </a:xfrm>
-                              <a:prstGeom prst="rect">
-                                <a:avLst/>
-                              </a:prstGeom>
-                              <a:solidFill>
-                                <a:schemeClr val="accent3">
-                                  <a:lumMod val="75000"/>
-                                </a:schemeClr>
-                              </a:solidFill>
-                              <a:ln>
-                                <a:noFill/>
-                              </a:ln>
-                            </wps:spPr>
-                            <wps:style>
-                              <a:lnRef idx="2">
-                                <a:schemeClr val="accent1">
-                                  <a:shade val="50000"/>
-                                </a:schemeClr>
-                              </a:lnRef>
-                              <a:fillRef idx="1">
-                                <a:schemeClr val="accent1"/>
-                              </a:fillRef>
-                              <a:effectRef idx="0">
-                                <a:schemeClr val="accent1"/>
-                              </a:effectRef>
-                              <a:fontRef idx="minor">
-                                <a:schemeClr val="lt1"/>
-                              </a:fontRef>
-                            </wps:style>
-                            <wps:bodyPr rot="0" spcFirstLastPara="0" vertOverflow="overflow" horzOverflow="overflow" vert="horz" wrap="square" lIns="91440" tIns="45720" rIns="91440" bIns="45720" numCol="1" spcCol="0" rtlCol="0" fromWordArt="0" anchor="ctr" anchorCtr="0" forceAA="0" compatLnSpc="1">
-                              <a:prstTxWarp prst="textNoShape">
-                                <a:avLst/>
-                              </a:prstTxWarp>
-                              <a:noAutofit/>
-                            </wps:bodyPr>
-                          </wps:wsp>
-                        </a:graphicData>
-                      </a:graphic>
-                    </wp:anchor>
-                  </w:drawing>
-                </mc:Choice>
-                <mc:Fallback>
-                  <w:pict>
-                    <v:rect w14:anchorId="47CC7A5F" id="Rectangle 31" o:spid="_x0000_s1026" style="position:absolute;margin-left:59.75pt;margin-top:5.35pt;width:27pt;height:6.75pt;z-index:251563520;visibility:visible;mso-wrap-style:square;mso-wrap-distance-left:9pt;mso-wrap-distance-top:0;mso-wrap-distance-right:9pt;mso-wrap-distance-bottom:0;mso-position-horizontal:absolute;mso-position-horizontal-relative:text;mso-position-vertical:absolute;mso-position-vertical-relative:text;v-text-anchor:middle" o:gfxdata="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" fillcolor="#76923c [2406]" stroked="f" strokeweight="1pt"/>
-                  </w:pict>
-                </mc:Fallback>
-              </mc:AlternateContent>
-            </w:r>
-            <w:r>
-              <w:rPr>
-                <w:noProof/>
-              </w:rPr>
-              <mc:AlternateContent>
-                <mc:Choice Requires="wps">
-                  <w:drawing>
-                    <wp:anchor distT="0" distB="0" distL="114300" distR="114300" simplePos="0" relativeHeight="251557376" behindDoc="0" locked="0" layoutInCell="1" allowOverlap="1" wp14:anchorId="4F2E38E2" wp14:editId="3B490D2B">
-                      <wp:simplePos x="0" y="0"/>
-                      <wp:positionH relativeFrom="column">
-                        <wp:posOffset>396875</wp:posOffset>
-                      </wp:positionH>
-                      <wp:positionV relativeFrom="paragraph">
-                        <wp:posOffset>67945</wp:posOffset>
-                      </wp:positionV>
-                      <wp:extent cx="342900" cy="85725"/>
-                      <wp:effectExtent l="0" t="0" r="0" b="9525"/>
-                      <wp:wrapNone/>
-                      <wp:docPr id="30" name="Rectangle 30"/>
-                      <wp:cNvGraphicFramePr/>
-                      <a:graphic xmlns:a="http://schemas.openxmlformats.org/drawingml/2006/main">
-                        <a:graphicData uri="http://schemas.microsoft.com/office/word/2010/wordprocessingShape">
-                          <wps:wsp>
-                            <wps:cNvSpPr/>
-                            <wps:spPr>
-                              <a:xfrm>
-                                <a:off x="0" y="0"/>
-                                <a:ext cx="342900" cy="85725"/>
-                              </a:xfrm>
-                              <a:prstGeom prst="rect">
-                                <a:avLst/>
-                              </a:prstGeom>
-                              <a:solidFill>
-                                <a:schemeClr val="accent3">
-                                  <a:lumMod val="75000"/>
-                                </a:schemeClr>
-                              </a:solidFill>
-                              <a:ln>
-                                <a:noFill/>
-                              </a:ln>
-                            </wps:spPr>
-                            <wps:style>
-                              <a:lnRef idx="2">
-                                <a:schemeClr val="accent1">
-                                  <a:shade val="50000"/>
-                                </a:schemeClr>
-                              </a:lnRef>
-                              <a:fillRef idx="1">
-                                <a:schemeClr val="accent1"/>
-                              </a:fillRef>
-                              <a:effectRef idx="0">
-                                <a:schemeClr val="accent1"/>
-                              </a:effectRef>
-                              <a:fontRef idx="minor">
-                                <a:schemeClr val="lt1"/>
-                              </a:fontRef>
-                            </wps:style>
-                            <wps:bodyPr rot="0" spcFirstLastPara="0" vertOverflow="overflow" horzOverflow="overflow" vert="horz" wrap="square" lIns="91440" tIns="45720" rIns="91440" bIns="45720" numCol="1" spcCol="0" rtlCol="0" fromWordArt="0" anchor="ctr" anchorCtr="0" forceAA="0" compatLnSpc="1">
-                              <a:prstTxWarp prst="textNoShape">
-                                <a:avLst/>
-                              </a:prstTxWarp>
-                              <a:noAutofit/>
-                            </wps:bodyPr>
-                          </wps:wsp>
-                        </a:graphicData>
-                      </a:graphic>
-                    </wp:anchor>
-                  </w:drawing>
-                </mc:Choice>
-                <mc:Fallback>
-                  <w:pict>
-                    <v:rect w14:anchorId="6BF2F930" id="Rectangle 30" o:spid="_x0000_s1026" style="position:absolute;margin-left:31.25pt;margin-top:5.35pt;width:27pt;height:6.75pt;z-index:251557376;visibility:visible;mso-wrap-style:square;mso-wrap-distance-left:9pt;mso-wrap-distance-top:0;mso-wrap-distance-right:9pt;mso-wrap-distance-bottom:0;mso-position-horizontal:absolute;mso-position-horizontal-relative:text;mso-position-vertical:absolute;mso-position-vertical-relative:text;v-text-anchor:middle" o:gfxdata="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" fillcolor="#76923c [2406]" stroked="f" strokeweight="1pt"/>
+                    <v:rect w14:anchorId="3D05B62F" id="Rectangle 29" o:spid="_x0000_s1026" style="position:absolute;margin-left:88.25pt;margin-top:5.75pt;width:27pt;height:6.75pt;z-index:251650560;visibility:visible;mso-wrap-style:square;mso-wrap-distance-left:9pt;mso-wrap-distance-top:0;mso-wrap-distance-right:9pt;mso-wrap-distance-bottom:0;mso-position-horizontal:absolute;mso-position-horizontal-relative:text;mso-position-vertical:absolute;mso-position-vertical-relative:text;v-text-anchor:middle" o:gfxdata="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" fillcolor="#bfbfbf [2412]" stroked="f" strokeweight="1pt"/>
                   </w:pict>
                 </mc:Fallback>
               </mc:AlternateContent>
@@ -2556,7 +2632,7 @@
                 </mc:Choice>
                 <mc:Fallback>
                   <w:pict>
-                    <v:rect w14:anchorId="5F66890D" id="Rectangle 20" o:spid="_x0000_s1026" style="position:absolute;margin-left:86.55pt;margin-top:5.6pt;width:27pt;height:6.75pt;z-index:251475456;visibility:visible;mso-wrap-style:square;mso-wrap-distance-left:9pt;mso-wrap-distance-top:0;mso-wrap-distance-right:9pt;mso-wrap-distance-bottom:0;mso-position-horizontal:absolute;mso-position-horizontal-relative:text;mso-position-vertical:absolute;mso-position-vertical-relative:text;v-text-anchor:middle" o:gfxdata="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" fillcolor="#bfbfbf [2412]" stroked="f" strokeweight="1pt"/>
+                    <v:rect w14:anchorId="2BB634D7" id="Rectangle 20" o:spid="_x0000_s1026" style="position:absolute;margin-left:86.55pt;margin-top:5.6pt;width:27pt;height:6.75pt;z-index:251475456;visibility:visible;mso-wrap-style:square;mso-wrap-distance-left:9pt;mso-wrap-distance-top:0;mso-wrap-distance-right:9pt;mso-wrap-distance-bottom:0;mso-position-horizontal:absolute;mso-position-horizontal-relative:text;mso-position-vertical:absolute;mso-position-vertical-relative:text;v-text-anchor:middle" o:gfxdata="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" fillcolor="#bfbfbf [2412]" stroked="f" strokeweight="1pt"/>
                   </w:pict>
                 </mc:Fallback>
               </mc:AlternateContent>
@@ -2632,7 +2708,7 @@
                 </mc:Choice>
                 <mc:Fallback>
                   <w:pict>
-                    <v:rect w14:anchorId="158331D4" id="Rectangle 21" o:spid="_x0000_s1026" style="position:absolute;margin-left:29.5pt;margin-top:5.95pt;width:27pt;height:6.75pt;z-index:251482624;visibility:visible;mso-wrap-style:square;mso-wrap-distance-left:9pt;mso-wrap-distance-top:0;mso-wrap-distance-right:9pt;mso-wrap-distance-bottom:0;mso-position-horizontal:absolute;mso-position-horizontal-relative:text;mso-position-vertical:absolute;mso-position-vertical-relative:text;v-text-anchor:middle" o:gfxdata="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" fillcolor="#76923c [2406]" stroked="f" strokeweight="1pt"/>
+                    <v:rect w14:anchorId="5B863879" id="Rectangle 21" o:spid="_x0000_s1026" style="position:absolute;margin-left:29.5pt;margin-top:5.95pt;width:27pt;height:6.75pt;z-index:251482624;visibility:visible;mso-wrap-style:square;mso-wrap-distance-left:9pt;mso-wrap-distance-top:0;mso-wrap-distance-right:9pt;mso-wrap-distance-bottom:0;mso-position-horizontal:absolute;mso-position-horizontal-relative:text;mso-position-vertical:absolute;mso-position-vertical-relative:text;v-text-anchor:middle" o:gfxdata="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" fillcolor="#76923c [2406]" stroked="f" strokeweight="1pt"/>
                   </w:pict>
                 </mc:Fallback>
               </mc:AlternateContent>
@@ -2708,7 +2784,7 @@
                 </mc:Choice>
                 <mc:Fallback>
                   <w:pict>
-                    <v:rect w14:anchorId="211E7D33" id="Rectangle 22" o:spid="_x0000_s1026" style="position:absolute;margin-left:58pt;margin-top:5.95pt;width:27pt;height:6.75pt;z-index:251489792;visibility:visible;mso-wrap-style:square;mso-wrap-distance-left:9pt;mso-wrap-distance-top:0;mso-wrap-distance-right:9pt;mso-wrap-distance-bottom:0;mso-position-horizontal:absolute;mso-position-horizontal-relative:text;mso-position-vertical:absolute;mso-position-vertical-relative:text;v-text-anchor:middle" o:gfxdata="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" fillcolor="#76923c [2406]" stroked="f" strokeweight="1pt"/>
+                    <v:rect w14:anchorId="2919D6B8" id="Rectangle 22" o:spid="_x0000_s1026" style="position:absolute;margin-left:58pt;margin-top:5.95pt;width:27pt;height:6.75pt;z-index:251489792;visibility:visible;mso-wrap-style:square;mso-wrap-distance-left:9pt;mso-wrap-distance-top:0;mso-wrap-distance-right:9pt;mso-wrap-distance-bottom:0;mso-position-horizontal:absolute;mso-position-horizontal-relative:text;mso-position-vertical:absolute;mso-position-vertical-relative:text;v-text-anchor:middle" o:gfxdata="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" fillcolor="#76923c [2406]" stroked="f" strokeweight="1pt"/>
                   </w:pict>
                 </mc:Fallback>
               </mc:AlternateContent>
@@ -2821,7 +2897,7 @@
                 </mc:Choice>
                 <mc:Fallback>
                   <w:pict>
-                    <v:rect w14:anchorId="7BC62B51" id="Rectangle 32" o:spid="_x0000_s1026" style="position:absolute;margin-left:88.25pt;margin-top:4.9pt;width:27pt;height:6.75pt;z-index:251502080;visibility:visible;mso-wrap-style:square;mso-wrap-distance-left:9pt;mso-wrap-distance-top:0;mso-wrap-distance-right:9pt;mso-wrap-distance-bottom:0;mso-position-horizontal:absolute;mso-position-horizontal-relative:text;mso-position-vertical:absolute;mso-position-vertical-relative:text;v-text-anchor:middle" o:gfxdata="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" fillcolor="#bfbfbf [2412]" stroked="f" strokeweight="1pt"/>
+                    <v:rect w14:anchorId="0FD5D275" id="Rectangle 32" o:spid="_x0000_s1026" style="position:absolute;margin-left:88.25pt;margin-top:4.9pt;width:27pt;height:6.75pt;z-index:251502080;visibility:visible;mso-wrap-style:square;mso-wrap-distance-left:9pt;mso-wrap-distance-top:0;mso-wrap-distance-right:9pt;mso-wrap-distance-bottom:0;mso-position-horizontal:absolute;mso-position-horizontal-relative:text;mso-position-vertical:absolute;mso-position-vertical-relative:text;v-text-anchor:middle" o:gfxdata="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" fillcolor="#bfbfbf [2412]" stroked="f" strokeweight="1pt"/>
                   </w:pict>
                 </mc:Fallback>
               </mc:AlternateContent>
@@ -2897,7 +2973,7 @@
                 </mc:Choice>
                 <mc:Fallback>
                   <w:pict>
-                    <v:rect w14:anchorId="30ABDEFD" id="Rectangle 45" o:spid="_x0000_s1026" style="position:absolute;margin-left:31.25pt;margin-top:4.9pt;width:27pt;height:6.75pt;z-index:251526656;visibility:visible;mso-wrap-style:square;mso-wrap-distance-left:9pt;mso-wrap-distance-top:0;mso-wrap-distance-right:9pt;mso-wrap-distance-bottom:0;mso-position-horizontal:absolute;mso-position-horizontal-relative:text;mso-position-vertical:absolute;mso-position-vertical-relative:text;v-text-anchor:middle" o:gfxdata="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" fillcolor="#76923c [2406]" stroked="f" strokeweight="1pt"/>
+                    <v:rect w14:anchorId="0E47725F" id="Rectangle 45" o:spid="_x0000_s1026" style="position:absolute;margin-left:31.25pt;margin-top:4.9pt;width:27pt;height:6.75pt;z-index:251526656;visibility:visible;mso-wrap-style:square;mso-wrap-distance-left:9pt;mso-wrap-distance-top:0;mso-wrap-distance-right:9pt;mso-wrap-distance-bottom:0;mso-position-horizontal:absolute;mso-position-horizontal-relative:text;mso-position-vertical:absolute;mso-position-vertical-relative:text;v-text-anchor:middle" o:gfxdata="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" fillcolor="#76923c [2406]" stroked="f" strokeweight="1pt"/>
                   </w:pict>
                 </mc:Fallback>
               </mc:AlternateContent>
@@ -2973,7 +3049,7 @@
                 </mc:Choice>
                 <mc:Fallback>
                   <w:pict>
-                    <v:rect w14:anchorId="1C51C818" id="Rectangle 46" o:spid="_x0000_s1026" style="position:absolute;margin-left:59.75pt;margin-top:4.95pt;width:27pt;height:6.75pt;z-index:251551232;visibility:visible;mso-wrap-style:square;mso-wrap-distance-left:9pt;mso-wrap-distance-top:0;mso-wrap-distance-right:9pt;mso-wrap-distance-bottom:0;mso-position-horizontal:absolute;mso-position-horizontal-relative:text;mso-position-vertical:absolute;mso-position-vertical-relative:text;v-text-anchor:middle" o:gfxdata="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" fillcolor="#bfbfbf [2412]" stroked="f" strokeweight="1pt"/>
+                    <v:rect w14:anchorId="67005AAD" id="Rectangle 46" o:spid="_x0000_s1026" style="position:absolute;margin-left:59.75pt;margin-top:4.95pt;width:27pt;height:6.75pt;z-index:251551232;visibility:visible;mso-wrap-style:square;mso-wrap-distance-left:9pt;mso-wrap-distance-top:0;mso-wrap-distance-right:9pt;mso-wrap-distance-bottom:0;mso-position-horizontal:absolute;mso-position-horizontal-relative:text;mso-position-vertical:absolute;mso-position-vertical-relative:text;v-text-anchor:middle" o:gfxdata="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" fillcolor="#bfbfbf [2412]" stroked="f" strokeweight="1pt"/>
                   </w:pict>
                 </mc:Fallback>
               </mc:AlternateContent>
@@ -3086,7 +3162,7 @@
                 </mc:Choice>
                 <mc:Fallback>
                   <w:pict>
-                    <v:rect w14:anchorId="5829BD2B" id="Rectangle 33" o:spid="_x0000_s1026" style="position:absolute;margin-left:86.5pt;margin-top:6.55pt;width:27pt;height:6.75pt;z-index:251435520;visibility:visible;mso-wrap-style:square;mso-wrap-distance-left:9pt;mso-wrap-distance-top:0;mso-wrap-distance-right:9pt;mso-wrap-distance-bottom:0;mso-position-horizontal:absolute;mso-position-horizontal-relative:text;mso-position-vertical:absolute;mso-position-vertical-relative:text;v-text-anchor:middle" o:gfxdata="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" fillcolor="#bfbfbf [2412]" stroked="f" strokeweight="1pt"/>
+                    <v:rect w14:anchorId="4989BFD7" id="Rectangle 33" o:spid="_x0000_s1026" style="position:absolute;margin-left:86.5pt;margin-top:6.55pt;width:27pt;height:6.75pt;z-index:251435520;visibility:visible;mso-wrap-style:square;mso-wrap-distance-left:9pt;mso-wrap-distance-top:0;mso-wrap-distance-right:9pt;mso-wrap-distance-bottom:0;mso-position-horizontal:absolute;mso-position-horizontal-relative:text;mso-position-vertical:absolute;mso-position-vertical-relative:text;v-text-anchor:middle" o:gfxdata="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" fillcolor="#bfbfbf [2412]" stroked="f" strokeweight="1pt"/>
                   </w:pict>
                 </mc:Fallback>
               </mc:AlternateContent>
@@ -3162,7 +3238,7 @@
                 </mc:Choice>
                 <mc:Fallback>
                   <w:pict>
-                    <v:rect w14:anchorId="21EAFFD4" id="Rectangle 34" o:spid="_x0000_s1026" style="position:absolute;margin-left:29.5pt;margin-top:6.55pt;width:27pt;height:6.75pt;z-index:251442688;visibility:visible;mso-wrap-style:square;mso-wrap-distance-left:9pt;mso-wrap-distance-top:0;mso-wrap-distance-right:9pt;mso-wrap-distance-bottom:0;mso-position-horizontal:absolute;mso-position-horizontal-relative:text;mso-position-vertical:absolute;mso-position-vertical-relative:text;v-text-anchor:middle" o:gfxdata="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" fillcolor="#76923c [2406]" stroked="f" strokeweight="1pt"/>
+                    <v:rect w14:anchorId="4593D7D4" id="Rectangle 34" o:spid="_x0000_s1026" style="position:absolute;margin-left:29.5pt;margin-top:6.55pt;width:27pt;height:6.75pt;z-index:251442688;visibility:visible;mso-wrap-style:square;mso-wrap-distance-left:9pt;mso-wrap-distance-top:0;mso-wrap-distance-right:9pt;mso-wrap-distance-bottom:0;mso-position-horizontal:absolute;mso-position-horizontal-relative:text;mso-position-vertical:absolute;mso-position-vertical-relative:text;v-text-anchor:middle" o:gfxdata="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" fillcolor="#76923c [2406]" stroked="f" strokeweight="1pt"/>
                   </w:pict>
                 </mc:Fallback>
               </mc:AlternateContent>
@@ -3238,7 +3314,7 @@
                 </mc:Choice>
                 <mc:Fallback>
                   <w:pict>
-                    <v:rect w14:anchorId="2424F5D0" id="Rectangle 35" o:spid="_x0000_s1026" style="position:absolute;margin-left:58.05pt;margin-top:6.55pt;width:27pt;height:6.75pt;z-index:251449856;visibility:visible;mso-wrap-style:square;mso-wrap-distance-left:9pt;mso-wrap-distance-top:0;mso-wrap-distance-right:9pt;mso-wrap-distance-bottom:0;mso-position-horizontal:absolute;mso-position-horizontal-relative:text;mso-position-vertical:absolute;mso-position-vertical-relative:text;v-text-anchor:middle" o:gfxdata="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" fillcolor="#76923c [2406]" stroked="f" strokeweight="1pt"/>
+                    <v:rect w14:anchorId="5619B0BE" id="Rectangle 35" o:spid="_x0000_s1026" style="position:absolute;margin-left:58.05pt;margin-top:6.55pt;width:27pt;height:6.75pt;z-index:251449856;visibility:visible;mso-wrap-style:square;mso-wrap-distance-left:9pt;mso-wrap-distance-top:0;mso-wrap-distance-right:9pt;mso-wrap-distance-bottom:0;mso-position-horizontal:absolute;mso-position-horizontal-relative:text;mso-position-vertical:absolute;mso-position-vertical-relative:text;v-text-anchor:middle" o:gfxdata="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" fillcolor="#76923c [2406]" stroked="f" strokeweight="1pt"/>
                   </w:pict>
                 </mc:Fallback>
               </mc:AlternateContent>
@@ -3261,8 +3337,19 @@
                 <w:sz w:val="22"/>
                 <w:szCs w:val="22"/>
               </w:rPr>
-              <w:t>Maven, Gradle</w:t>
-            </w:r>
+              <w:t xml:space="preserve">Maven, </w:t>
+            </w:r>
+            <w:proofErr w:type="spellStart"/>
+            <w:r>
+              <w:rPr>
+                <w:sz w:val="22"/>
+                <w:szCs w:val="22"/>
+              </w:rPr>
+              <w:t>Gradle</w:t>
+            </w:r>
+            <w:bookmarkStart w:id="0" w:name="_GoBack"/>
+            <w:bookmarkEnd w:id="0"/>
+            <w:proofErr w:type="spellEnd"/>
           </w:p>
         </w:tc>
         <w:tc>
@@ -3350,7 +3437,7 @@
                 </mc:Choice>
                 <mc:Fallback>
                   <w:pict>
-                    <v:rect w14:anchorId="1A219B00" id="Rectangle 50" o:spid="_x0000_s1026" style="position:absolute;margin-left:88.75pt;margin-top:5pt;width:27pt;height:6.75pt;z-index:251508224;visibility:visible;mso-wrap-style:square;mso-wrap-distance-left:9pt;mso-wrap-distance-top:0;mso-wrap-distance-right:9pt;mso-wrap-distance-bottom:0;mso-position-horizontal:absolute;mso-position-horizontal-relative:text;mso-position-vertical:absolute;mso-position-vertical-relative:text;v-text-anchor:middle" o:gfxdata="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" fillcolor="#bfbfbf [2412]" stroked="f" strokeweight="1pt"/>
+                    <v:rect w14:anchorId="7BA5D412" id="Rectangle 50" o:spid="_x0000_s1026" style="position:absolute;margin-left:88.75pt;margin-top:5pt;width:27pt;height:6.75pt;z-index:251508224;visibility:visible;mso-wrap-style:square;mso-wrap-distance-left:9pt;mso-wrap-distance-top:0;mso-wrap-distance-right:9pt;mso-wrap-distance-bottom:0;mso-position-horizontal:absolute;mso-position-horizontal-relative:text;mso-position-vertical:absolute;mso-position-vertical-relative:text;v-text-anchor:middle" o:gfxdata="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" fillcolor="#bfbfbf [2412]" stroked="f" strokeweight="1pt"/>
                   </w:pict>
                 </mc:Fallback>
               </mc:AlternateContent>
@@ -3426,7 +3513,7 @@
                 </mc:Choice>
                 <mc:Fallback>
                   <w:pict>
-                    <v:rect w14:anchorId="24AFD887" id="Rectangle 51" o:spid="_x0000_s1026" style="position:absolute;margin-left:31.75pt;margin-top:5pt;width:27pt;height:6.75pt;z-index:251514368;visibility:visible;mso-wrap-style:square;mso-wrap-distance-left:9pt;mso-wrap-distance-top:0;mso-wrap-distance-right:9pt;mso-wrap-distance-bottom:0;mso-position-horizontal:absolute;mso-position-horizontal-relative:text;mso-position-vertical:absolute;mso-position-vertical-relative:text;v-text-anchor:middle" o:gfxdata="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" fillcolor="#76923c [2406]" stroked="f" strokeweight="1pt"/>
+                    <v:rect w14:anchorId="78418B23" id="Rectangle 51" o:spid="_x0000_s1026" style="position:absolute;margin-left:31.75pt;margin-top:5pt;width:27pt;height:6.75pt;z-index:251514368;visibility:visible;mso-wrap-style:square;mso-wrap-distance-left:9pt;mso-wrap-distance-top:0;mso-wrap-distance-right:9pt;mso-wrap-distance-bottom:0;mso-position-horizontal:absolute;mso-position-horizontal-relative:text;mso-position-vertical:absolute;mso-position-vertical-relative:text;v-text-anchor:middle" o:gfxdata="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" fillcolor="#76923c [2406]" stroked="f" strokeweight="1pt"/>
                   </w:pict>
                 </mc:Fallback>
               </mc:AlternateContent>
@@ -3502,7 +3589,7 @@
                 </mc:Choice>
                 <mc:Fallback>
                   <w:pict>
-                    <v:rect w14:anchorId="28EE9B0F" id="Rectangle 52" o:spid="_x0000_s1026" style="position:absolute;margin-left:60.25pt;margin-top:5.05pt;width:27pt;height:6.75pt;z-index:251520512;visibility:visible;mso-wrap-style:square;mso-wrap-distance-left:9pt;mso-wrap-distance-top:0;mso-wrap-distance-right:9pt;mso-wrap-distance-bottom:0;mso-position-horizontal:absolute;mso-position-horizontal-relative:text;mso-position-vertical:absolute;mso-position-vertical-relative:text;v-text-anchor:middle" o:gfxdata="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" fillcolor="#76923c [2406]" stroked="f" strokeweight="1pt"/>
+                    <v:rect w14:anchorId="13E9C978" id="Rectangle 52" o:spid="_x0000_s1026" style="position:absolute;margin-left:60.25pt;margin-top:5.05pt;width:27pt;height:6.75pt;z-index:251520512;visibility:visible;mso-wrap-style:square;mso-wrap-distance-left:9pt;mso-wrap-distance-top:0;mso-wrap-distance-right:9pt;mso-wrap-distance-bottom:0;mso-position-horizontal:absolute;mso-position-horizontal-relative:text;mso-position-vertical:absolute;mso-position-vertical-relative:text;v-text-anchor:middle" o:gfxdata="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" fillcolor="#76923c [2406]" stroked="f" strokeweight="1pt"/>
                   </w:pict>
                 </mc:Fallback>
               </mc:AlternateContent>
@@ -3615,7 +3702,7 @@
                 </mc:Choice>
                 <mc:Fallback>
                   <w:pict>
-                    <v:rect w14:anchorId="6260DE9C" id="Rectangle 25" o:spid="_x0000_s1026" style="position:absolute;margin-left:58.1pt;margin-top:49.4pt;width:27pt;height:6.75pt;z-index:251567616;visibility:visible;mso-wrap-style:square;mso-wrap-distance-left:9pt;mso-wrap-distance-top:0;mso-wrap-distance-right:9pt;mso-wrap-distance-bottom:0;mso-position-horizontal:absolute;mso-position-horizontal-relative:text;mso-position-vertical:absolute;mso-position-vertical-relative:text;v-text-anchor:middle" o:gfxdata="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" fillcolor="#bfbfbf [2412]" stroked="f" strokeweight="1pt"/>
+                    <v:rect w14:anchorId="4C36F2AC" id="Rectangle 25" o:spid="_x0000_s1026" style="position:absolute;margin-left:58.1pt;margin-top:49.4pt;width:27pt;height:6.75pt;z-index:251567616;visibility:visible;mso-wrap-style:square;mso-wrap-distance-left:9pt;mso-wrap-distance-top:0;mso-wrap-distance-right:9pt;mso-wrap-distance-bottom:0;mso-position-horizontal:absolute;mso-position-horizontal-relative:text;mso-position-vertical:absolute;mso-position-vertical-relative:text;v-text-anchor:middle" o:gfxdata="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" fillcolor="#bfbfbf [2412]" stroked="f" strokeweight="1pt"/>
                   </w:pict>
                 </mc:Fallback>
               </mc:AlternateContent>
@@ -3691,7 +3778,7 @@
                 </mc:Choice>
                 <mc:Fallback>
                   <w:pict>
-                    <v:rect w14:anchorId="0C302B2B" id="Rectangle 24" o:spid="_x0000_s1026" style="position:absolute;margin-left:29.6pt;margin-top:49.4pt;width:27pt;height:6.75pt;z-index:251566592;visibility:visible;mso-wrap-style:square;mso-wrap-distance-left:9pt;mso-wrap-distance-top:0;mso-wrap-distance-right:9pt;mso-wrap-distance-bottom:0;mso-position-horizontal:absolute;mso-position-horizontal-relative:text;mso-position-vertical:absolute;mso-position-vertical-relative:text;v-text-anchor:middle" o:gfxdata="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" fillcolor="#76923c [2406]" stroked="f" strokeweight="1pt"/>
+                    <v:rect w14:anchorId="06086868" id="Rectangle 24" o:spid="_x0000_s1026" style="position:absolute;margin-left:29.6pt;margin-top:49.4pt;width:27pt;height:6.75pt;z-index:251566592;visibility:visible;mso-wrap-style:square;mso-wrap-distance-left:9pt;mso-wrap-distance-top:0;mso-wrap-distance-right:9pt;mso-wrap-distance-bottom:0;mso-position-horizontal:absolute;mso-position-horizontal-relative:text;mso-position-vertical:absolute;mso-position-vertical-relative:text;v-text-anchor:middle" o:gfxdata="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" fillcolor="#76923c [2406]" stroked="f" strokeweight="1pt"/>
                   </w:pict>
                 </mc:Fallback>
               </mc:AlternateContent>
@@ -3767,7 +3854,7 @@
                 </mc:Choice>
                 <mc:Fallback>
                   <w:pict>
-                    <v:rect w14:anchorId="7F133C4E" id="Rectangle 11" o:spid="_x0000_s1026" style="position:absolute;margin-left:29.2pt;margin-top:27.4pt;width:27pt;height:6.75pt;z-index:251855360;visibility:visible;mso-wrap-style:square;mso-wrap-distance-left:9pt;mso-wrap-distance-top:0;mso-wrap-distance-right:9pt;mso-wrap-distance-bottom:0;mso-position-horizontal:absolute;mso-position-horizontal-relative:text;mso-position-vertical:absolute;mso-position-vertical-relative:text;v-text-anchor:middle" o:gfxdata="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" fillcolor="#76923c [2406]" stroked="f" strokeweight="1pt"/>
+                    <v:rect w14:anchorId="5EF1EF6F" id="Rectangle 11" o:spid="_x0000_s1026" style="position:absolute;margin-left:29.2pt;margin-top:27.4pt;width:27pt;height:6.75pt;z-index:251855360;visibility:visible;mso-wrap-style:square;mso-wrap-distance-left:9pt;mso-wrap-distance-top:0;mso-wrap-distance-right:9pt;mso-wrap-distance-bottom:0;mso-position-horizontal:absolute;mso-position-horizontal-relative:text;mso-position-vertical:absolute;mso-position-vertical-relative:text;v-text-anchor:middle" o:gfxdata="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" fillcolor="#76923c [2406]" stroked="f" strokeweight="1pt"/>
                   </w:pict>
                 </mc:Fallback>
               </mc:AlternateContent>
@@ -3843,7 +3930,7 @@
                 </mc:Choice>
                 <mc:Fallback>
                   <w:pict>
-                    <v:rect w14:anchorId="6A013676" id="Rectangle 12" o:spid="_x0000_s1026" style="position:absolute;margin-left:57.7pt;margin-top:27.4pt;width:27pt;height:6.75pt;z-index:251914752;visibility:visible;mso-wrap-style:square;mso-wrap-distance-left:9pt;mso-wrap-distance-top:0;mso-wrap-distance-right:9pt;mso-wrap-distance-bottom:0;mso-position-horizontal:absolute;mso-position-horizontal-relative:text;mso-position-vertical:absolute;mso-position-vertical-relative:text;v-text-anchor:middle" o:gfxdata="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" fillcolor="#bfbfbf [2412]" stroked="f" strokeweight="1pt"/>
+                    <v:rect w14:anchorId="1E8F3437" id="Rectangle 12" o:spid="_x0000_s1026" style="position:absolute;margin-left:57.7pt;margin-top:27.4pt;width:27pt;height:6.75pt;z-index:251914752;visibility:visible;mso-wrap-style:square;mso-wrap-distance-left:9pt;mso-wrap-distance-top:0;mso-wrap-distance-right:9pt;mso-wrap-distance-bottom:0;mso-position-horizontal:absolute;mso-position-horizontal-relative:text;mso-position-vertical:absolute;mso-position-vertical-relative:text;v-text-anchor:middle" o:gfxdata="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" fillcolor="#bfbfbf [2412]" stroked="f" strokeweight="1pt"/>
                   </w:pict>
                 </mc:Fallback>
               </mc:AlternateContent>
@@ -3919,7 +4006,7 @@
                 </mc:Choice>
                 <mc:Fallback>
                   <w:pict>
-                    <v:rect w14:anchorId="619741A9" id="Rectangle 38" o:spid="_x0000_s1026" style="position:absolute;margin-left:58pt;margin-top:6.45pt;width:27pt;height:6.75pt;z-index:251468288;visibility:visible;mso-wrap-style:square;mso-wrap-distance-left:9pt;mso-wrap-distance-top:0;mso-wrap-distance-right:9pt;mso-wrap-distance-bottom:0;mso-position-horizontal:absolute;mso-position-horizontal-relative:text;mso-position-vertical:absolute;mso-position-vertical-relative:text;v-text-anchor:middle" o:gfxdata="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" fillcolor="#bfbfbf [2412]" stroked="f" strokeweight="1pt"/>
+                    <v:rect w14:anchorId="2767D2D4" id="Rectangle 38" o:spid="_x0000_s1026" style="position:absolute;margin-left:58pt;margin-top:6.45pt;width:27pt;height:6.75pt;z-index:251468288;visibility:visible;mso-wrap-style:square;mso-wrap-distance-left:9pt;mso-wrap-distance-top:0;mso-wrap-distance-right:9pt;mso-wrap-distance-bottom:0;mso-position-horizontal:absolute;mso-position-horizontal-relative:text;mso-position-vertical:absolute;mso-position-vertical-relative:text;v-text-anchor:middle" o:gfxdata="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" fillcolor="#bfbfbf [2412]" stroked="f" strokeweight="1pt"/>
                   </w:pict>
                 </mc:Fallback>
               </mc:AlternateContent>
@@ -3995,7 +4082,7 @@
                 </mc:Choice>
                 <mc:Fallback>
                   <w:pict>
-                    <v:rect w14:anchorId="0E6F00A9" id="Rectangle 37" o:spid="_x0000_s1026" style="position:absolute;margin-left:29.5pt;margin-top:6.45pt;width:27pt;height:6.75pt;z-index:251462144;visibility:visible;mso-wrap-style:square;mso-wrap-distance-left:9pt;mso-wrap-distance-top:0;mso-wrap-distance-right:9pt;mso-wrap-distance-bottom:0;mso-position-horizontal:absolute;mso-position-horizontal-relative:text;mso-position-vertical:absolute;mso-position-vertical-relative:text;v-text-anchor:middle" o:gfxdata="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" fillcolor="#76923c [2406]" stroked="f" strokeweight="1pt"/>
+                    <v:rect w14:anchorId="08FF10F0" id="Rectangle 37" o:spid="_x0000_s1026" style="position:absolute;margin-left:29.5pt;margin-top:6.45pt;width:27pt;height:6.75pt;z-index:251462144;visibility:visible;mso-wrap-style:square;mso-wrap-distance-left:9pt;mso-wrap-distance-top:0;mso-wrap-distance-right:9pt;mso-wrap-distance-bottom:0;mso-position-horizontal:absolute;mso-position-horizontal-relative:text;mso-position-vertical:absolute;mso-position-vertical-relative:text;v-text-anchor:middle" o:gfxdata="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" fillcolor="#76923c [2406]" stroked="f" strokeweight="1pt"/>
                   </w:pict>
                 </mc:Fallback>
               </mc:AlternateContent>
@@ -4071,7 +4158,7 @@
                 </mc:Choice>
                 <mc:Fallback>
                   <w:pict>
-                    <v:rect w14:anchorId="40E397FC" id="Rectangle 36" o:spid="_x0000_s1026" style="position:absolute;margin-left:86.55pt;margin-top:6.45pt;width:27pt;height:6.75pt;z-index:251456000;visibility:visible;mso-wrap-style:square;mso-wrap-distance-left:9pt;mso-wrap-distance-top:0;mso-wrap-distance-right:9pt;mso-wrap-distance-bottom:0;mso-position-horizontal:absolute;mso-position-horizontal-relative:text;mso-position-vertical:absolute;mso-position-vertical-relative:text;v-text-anchor:middle" o:gfxdata="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" fillcolor="#bfbfbf [2412]" stroked="f" strokeweight="1pt"/>
+                    <v:rect w14:anchorId="0FFFEB0E" id="Rectangle 36" o:spid="_x0000_s1026" style="position:absolute;margin-left:86.55pt;margin-top:6.45pt;width:27pt;height:6.75pt;z-index:251456000;visibility:visible;mso-wrap-style:square;mso-wrap-distance-left:9pt;mso-wrap-distance-top:0;mso-wrap-distance-right:9pt;mso-wrap-distance-bottom:0;mso-position-horizontal:absolute;mso-position-horizontal-relative:text;mso-position-vertical:absolute;mso-position-vertical-relative:text;v-text-anchor:middle" o:gfxdata="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" fillcolor="#bfbfbf [2412]" stroked="f" strokeweight="1pt"/>
                   </w:pict>
                 </mc:Fallback>
               </mc:AlternateContent>
@@ -4124,13 +4211,13 @@
               <mc:AlternateContent>
                 <mc:Choice Requires="wps">
                   <w:drawing>
-                    <wp:anchor distT="0" distB="0" distL="114300" distR="114300" simplePos="0" relativeHeight="251532800" behindDoc="0" locked="0" layoutInCell="1" allowOverlap="1" wp14:anchorId="02EB447F" wp14:editId="16AF5C82">
+                    <wp:anchor distT="0" distB="0" distL="114300" distR="114300" simplePos="0" relativeHeight="251654656" behindDoc="0" locked="0" layoutInCell="1" allowOverlap="1" wp14:anchorId="02EB447F" wp14:editId="16AF5C82">
                       <wp:simplePos x="0" y="0"/>
                       <wp:positionH relativeFrom="column">
                         <wp:posOffset>1133475</wp:posOffset>
                       </wp:positionH>
                       <wp:positionV relativeFrom="paragraph">
-                        <wp:posOffset>46355</wp:posOffset>
+                        <wp:posOffset>64135</wp:posOffset>
                       </wp:positionV>
                       <wp:extent cx="342900" cy="85725"/>
                       <wp:effectExtent l="0" t="0" r="0" b="9525"/>
@@ -4188,7 +4275,7 @@
                 </mc:Choice>
                 <mc:Fallback>
                   <w:pict>
-                    <v:rect w14:anchorId="20D6FC78" id="Rectangle 53" o:spid="_x0000_s1026" style="position:absolute;margin-left:89.25pt;margin-top:3.65pt;width:27pt;height:6.75pt;z-index:251532800;visibility:visible;mso-wrap-style:square;mso-wrap-distance-left:9pt;mso-wrap-distance-top:0;mso-wrap-distance-right:9pt;mso-wrap-distance-bottom:0;mso-position-horizontal:absolute;mso-position-horizontal-relative:text;mso-position-vertical:absolute;mso-position-vertical-relative:text;v-text-anchor:middle" o:gfxdata="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" fillcolor="#bfbfbf [2412]" stroked="f" strokeweight="1pt"/>
+                    <v:rect w14:anchorId="259254A8" id="Rectangle 53" o:spid="_x0000_s1026" style="position:absolute;margin-left:89.25pt;margin-top:5.05pt;width:27pt;height:6.75pt;z-index:251654656;visibility:visible;mso-wrap-style:square;mso-wrap-distance-left:9pt;mso-wrap-distance-top:0;mso-wrap-distance-right:9pt;mso-wrap-distance-bottom:0;mso-position-horizontal:absolute;mso-position-horizontal-relative:text;mso-position-vertical:absolute;mso-position-vertical-relative:text;v-text-anchor:middle" o:gfxdata="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" fillcolor="#bfbfbf [2412]" stroked="f" strokeweight="1pt"/>
                   </w:pict>
                 </mc:Fallback>
               </mc:AlternateContent>
@@ -4202,13 +4289,13 @@
               <mc:AlternateContent>
                 <mc:Choice Requires="wps">
                   <w:drawing>
-                    <wp:anchor distT="0" distB="0" distL="114300" distR="114300" simplePos="0" relativeHeight="251538944" behindDoc="0" locked="0" layoutInCell="1" allowOverlap="1" wp14:anchorId="607CACB0" wp14:editId="29F9B507">
+                    <wp:anchor distT="0" distB="0" distL="114300" distR="114300" simplePos="0" relativeHeight="251658752" behindDoc="0" locked="0" layoutInCell="1" allowOverlap="1" wp14:anchorId="607CACB0" wp14:editId="29F9B507">
                       <wp:simplePos x="0" y="0"/>
                       <wp:positionH relativeFrom="column">
                         <wp:posOffset>409575</wp:posOffset>
                       </wp:positionH>
                       <wp:positionV relativeFrom="paragraph">
-                        <wp:posOffset>46355</wp:posOffset>
+                        <wp:posOffset>64135</wp:posOffset>
                       </wp:positionV>
                       <wp:extent cx="342900" cy="85725"/>
                       <wp:effectExtent l="0" t="0" r="0" b="9525"/>
@@ -4266,7 +4353,7 @@
                 </mc:Choice>
                 <mc:Fallback>
                   <w:pict>
-                    <v:rect w14:anchorId="0457D7D5" id="Rectangle 54" o:spid="_x0000_s1026" style="position:absolute;margin-left:32.25pt;margin-top:3.65pt;width:27pt;height:6.75pt;z-index:251538944;visibility:visible;mso-wrap-style:square;mso-wrap-distance-left:9pt;mso-wrap-distance-top:0;mso-wrap-distance-right:9pt;mso-wrap-distance-bottom:0;mso-position-horizontal:absolute;mso-position-horizontal-relative:text;mso-position-vertical:absolute;mso-position-vertical-relative:text;v-text-anchor:middle" o:gfxdata="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" fillcolor="#76923c [2406]" stroked="f" strokeweight="1pt"/>
+                    <v:rect w14:anchorId="0C571E9E" id="Rectangle 54" o:spid="_x0000_s1026" style="position:absolute;margin-left:32.25pt;margin-top:5.05pt;width:27pt;height:6.75pt;z-index:251658752;visibility:visible;mso-wrap-style:square;mso-wrap-distance-left:9pt;mso-wrap-distance-top:0;mso-wrap-distance-right:9pt;mso-wrap-distance-bottom:0;mso-position-horizontal:absolute;mso-position-horizontal-relative:text;mso-position-vertical:absolute;mso-position-vertical-relative:text;v-text-anchor:middle" o:gfxdata="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" fillcolor="#76923c [2406]" stroked="f" strokeweight="1pt"/>
                   </w:pict>
                 </mc:Fallback>
               </mc:AlternateContent>
@@ -4280,13 +4367,13 @@
               <mc:AlternateContent>
                 <mc:Choice Requires="wps">
                   <w:drawing>
-                    <wp:anchor distT="0" distB="0" distL="114300" distR="114300" simplePos="0" relativeHeight="251545088" behindDoc="0" locked="0" layoutInCell="1" allowOverlap="1" wp14:anchorId="6BA2A641" wp14:editId="59D10E36">
+                    <wp:anchor distT="0" distB="0" distL="114300" distR="114300" simplePos="0" relativeHeight="251662848" behindDoc="0" locked="0" layoutInCell="1" allowOverlap="1" wp14:anchorId="6BA2A641" wp14:editId="59D10E36">
                       <wp:simplePos x="0" y="0"/>
                       <wp:positionH relativeFrom="column">
                         <wp:posOffset>771525</wp:posOffset>
                       </wp:positionH>
                       <wp:positionV relativeFrom="paragraph">
-                        <wp:posOffset>46885</wp:posOffset>
+                        <wp:posOffset>64714</wp:posOffset>
                       </wp:positionV>
                       <wp:extent cx="342900" cy="85725"/>
                       <wp:effectExtent l="0" t="0" r="0" b="9525"/>
@@ -4344,7 +4431,7 @@
                 </mc:Choice>
                 <mc:Fallback>
                   <w:pict>
-                    <v:rect w14:anchorId="0A63E33F" id="Rectangle 55" o:spid="_x0000_s1026" style="position:absolute;margin-left:60.75pt;margin-top:3.7pt;width:27pt;height:6.75pt;z-index:251545088;visibility:visible;mso-wrap-style:square;mso-wrap-distance-left:9pt;mso-wrap-distance-top:0;mso-wrap-distance-right:9pt;mso-wrap-distance-bottom:0;mso-position-horizontal:absolute;mso-position-horizontal-relative:text;mso-position-vertical:absolute;mso-position-vertical-relative:text;v-text-anchor:middle" o:gfxdata="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" fillcolor="#76923c [2406]" stroked="f" strokeweight="1pt"/>
+                    <v:rect w14:anchorId="530F22BB" id="Rectangle 55" o:spid="_x0000_s1026" style="position:absolute;margin-left:60.75pt;margin-top:5.1pt;width:27pt;height:6.75pt;z-index:251662848;visibility:visible;mso-wrap-style:square;mso-wrap-distance-left:9pt;mso-wrap-distance-top:0;mso-wrap-distance-right:9pt;mso-wrap-distance-bottom:0;mso-position-horizontal:absolute;mso-position-horizontal-relative:text;mso-position-vertical:absolute;mso-position-vertical-relative:text;v-text-anchor:middle" o:gfxdata="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" fillcolor="#76923c [2406]" stroked="f" strokeweight="1pt"/>
                   </w:pict>
                 </mc:Fallback>
               </mc:AlternateContent>
@@ -4457,7 +4544,7 @@
                 </mc:Choice>
                 <mc:Fallback>
                   <w:pict>
-                    <v:rect w14:anchorId="1A17C8DB" id="Rectangle 13" o:spid="_x0000_s1026" style="position:absolute;margin-left:86.25pt;margin-top:5.6pt;width:27pt;height:6.75pt;z-index:251974144;visibility:visible;mso-wrap-style:square;mso-wrap-distance-left:9pt;mso-wrap-distance-top:0;mso-wrap-distance-right:9pt;mso-wrap-distance-bottom:0;mso-position-horizontal:absolute;mso-position-horizontal-relative:text;mso-position-vertical:absolute;mso-position-vertical-relative:text;v-text-anchor:middle" o:gfxdata="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" fillcolor="#bfbfbf [2412]" stroked="f" strokeweight="1pt"/>
+                    <v:rect w14:anchorId="709038F4" id="Rectangle 13" o:spid="_x0000_s1026" style="position:absolute;margin-left:86.25pt;margin-top:5.6pt;width:27pt;height:6.75pt;z-index:251974144;visibility:visible;mso-wrap-style:square;mso-wrap-distance-left:9pt;mso-wrap-distance-top:0;mso-wrap-distance-right:9pt;mso-wrap-distance-bottom:0;mso-position-horizontal:absolute;mso-position-horizontal-relative:text;mso-position-vertical:absolute;mso-position-vertical-relative:text;v-text-anchor:middle" o:gfxdata="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" fillcolor="#bfbfbf [2412]" stroked="f" strokeweight="1pt"/>
                   </w:pict>
                 </mc:Fallback>
               </mc:AlternateContent>
@@ -4511,13 +4598,13 @@
               <mc:AlternateContent>
                 <mc:Choice Requires="wps">
                   <w:drawing>
-                    <wp:anchor distT="0" distB="0" distL="114300" distR="114300" simplePos="0" relativeHeight="251635200" behindDoc="0" locked="0" layoutInCell="1" allowOverlap="1" wp14:anchorId="71987666" wp14:editId="0103235D">
+                    <wp:anchor distT="0" distB="0" distL="114300" distR="114300" simplePos="0" relativeHeight="251654144" behindDoc="0" locked="0" layoutInCell="1" allowOverlap="1" wp14:anchorId="71987666" wp14:editId="0103235D">
                       <wp:simplePos x="0" y="0"/>
                       <wp:positionH relativeFrom="column">
                         <wp:posOffset>407670</wp:posOffset>
                       </wp:positionH>
                       <wp:positionV relativeFrom="paragraph">
-                        <wp:posOffset>53975</wp:posOffset>
+                        <wp:posOffset>62865</wp:posOffset>
                       </wp:positionV>
                       <wp:extent cx="342900" cy="85725"/>
                       <wp:effectExtent l="0" t="0" r="0" b="9525"/>
@@ -4575,7 +4662,7 @@
                 </mc:Choice>
                 <mc:Fallback>
                   <w:pict>
-                    <v:rect w14:anchorId="102750EF" id="Rectangle 1" o:spid="_x0000_s1026" style="position:absolute;margin-left:32.1pt;margin-top:4.25pt;width:27pt;height:6.75pt;z-index:251635200;visibility:visible;mso-wrap-style:square;mso-wrap-distance-left:9pt;mso-wrap-distance-top:0;mso-wrap-distance-right:9pt;mso-wrap-distance-bottom:0;mso-position-horizontal:absolute;mso-position-horizontal-relative:text;mso-position-vertical:absolute;mso-position-vertical-relative:text;v-text-anchor:middle" o:gfxdata="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" fillcolor="#76923c [2406]" stroked="f" strokeweight="1pt"/>
+                    <v:rect w14:anchorId="223B7257" id="Rectangle 1" o:spid="_x0000_s1026" style="position:absolute;margin-left:32.1pt;margin-top:4.95pt;width:27pt;height:6.75pt;z-index:251654144;visibility:visible;mso-wrap-style:square;mso-wrap-distance-left:9pt;mso-wrap-distance-top:0;mso-wrap-distance-right:9pt;mso-wrap-distance-bottom:0;mso-position-horizontal:absolute;mso-position-horizontal-relative:text;mso-position-vertical:absolute;mso-position-vertical-relative:text;v-text-anchor:middle" o:gfxdata="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" fillcolor="#76923c [2406]" stroked="f" strokeweight="1pt"/>
                   </w:pict>
                 </mc:Fallback>
               </mc:AlternateContent>
@@ -4589,13 +4676,13 @@
               <mc:AlternateContent>
                 <mc:Choice Requires="wps">
                   <w:drawing>
-                    <wp:anchor distT="0" distB="0" distL="114300" distR="114300" simplePos="0" relativeHeight="251795968" behindDoc="0" locked="0" layoutInCell="1" allowOverlap="1" wp14:anchorId="372EB881" wp14:editId="1668F7CB">
+                    <wp:anchor distT="0" distB="0" distL="114300" distR="114300" simplePos="0" relativeHeight="251663360" behindDoc="0" locked="0" layoutInCell="1" allowOverlap="1" wp14:anchorId="372EB881" wp14:editId="1668F7CB">
                       <wp:simplePos x="0" y="0"/>
                       <wp:positionH relativeFrom="column">
                         <wp:posOffset>1131570</wp:posOffset>
                       </wp:positionH>
                       <wp:positionV relativeFrom="paragraph">
-                        <wp:posOffset>53975</wp:posOffset>
+                        <wp:posOffset>62865</wp:posOffset>
                       </wp:positionV>
                       <wp:extent cx="342900" cy="85725"/>
                       <wp:effectExtent l="0" t="0" r="0" b="9525"/>
@@ -4653,7 +4740,7 @@
                 </mc:Choice>
                 <mc:Fallback>
                   <w:pict>
-                    <v:rect w14:anchorId="25D7CC2B" id="Rectangle 4" o:spid="_x0000_s1026" style="position:absolute;margin-left:89.1pt;margin-top:4.25pt;width:27pt;height:6.75pt;z-index:251795968;visibility:visible;mso-wrap-style:square;mso-wrap-distance-left:9pt;mso-wrap-distance-top:0;mso-wrap-distance-right:9pt;mso-wrap-distance-bottom:0;mso-position-horizontal:absolute;mso-position-horizontal-relative:text;mso-position-vertical:absolute;mso-position-vertical-relative:text;v-text-anchor:middle" o:gfxdata="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" fillcolor="#bfbfbf [2412]" stroked="f" strokeweight="1pt"/>
+                    <v:rect w14:anchorId="33AD45CE" id="Rectangle 4" o:spid="_x0000_s1026" style="position:absolute;margin-left:89.1pt;margin-top:4.95pt;width:27pt;height:6.75pt;z-index:251663360;visibility:visible;mso-wrap-style:square;mso-wrap-distance-left:9pt;mso-wrap-distance-top:0;mso-wrap-distance-right:9pt;mso-wrap-distance-bottom:0;mso-position-horizontal:absolute;mso-position-horizontal-relative:text;mso-position-vertical:absolute;mso-position-vertical-relative:text;v-text-anchor:middle" o:gfxdata="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" fillcolor="#bfbfbf [2412]" stroked="f" strokeweight="1pt"/>
                   </w:pict>
                 </mc:Fallback>
               </mc:AlternateContent>
@@ -4667,13 +4754,13 @@
               <mc:AlternateContent>
                 <mc:Choice Requires="wps">
                   <w:drawing>
-                    <wp:anchor distT="0" distB="0" distL="114300" distR="114300" simplePos="0" relativeHeight="251720192" behindDoc="0" locked="0" layoutInCell="1" allowOverlap="1" wp14:anchorId="233D7741" wp14:editId="0814BAC7">
+                    <wp:anchor distT="0" distB="0" distL="114300" distR="114300" simplePos="0" relativeHeight="251661312" behindDoc="0" locked="0" layoutInCell="1" allowOverlap="1" wp14:anchorId="233D7741" wp14:editId="0814BAC7">
                       <wp:simplePos x="0" y="0"/>
                       <wp:positionH relativeFrom="column">
-                        <wp:posOffset>769676</wp:posOffset>
+                        <wp:posOffset>769620</wp:posOffset>
                       </wp:positionH>
                       <wp:positionV relativeFrom="paragraph">
-                        <wp:posOffset>53975</wp:posOffset>
+                        <wp:posOffset>62865</wp:posOffset>
                       </wp:positionV>
                       <wp:extent cx="342900" cy="85725"/>
                       <wp:effectExtent l="0" t="0" r="0" b="9525"/>
@@ -4731,7 +4818,163 @@
                 </mc:Choice>
                 <mc:Fallback>
                   <w:pict>
-                    <v:rect w14:anchorId="470772D9" id="Rectangle 2" o:spid="_x0000_s1026" style="position:absolute;margin-left:60.6pt;margin-top:4.25pt;width:27pt;height:6.75pt;z-index:251720192;visibility:visible;mso-wrap-style:square;mso-wrap-distance-left:9pt;mso-wrap-distance-top:0;mso-wrap-distance-right:9pt;mso-wrap-distance-bottom:0;mso-position-horizontal:absolute;mso-position-horizontal-relative:text;mso-position-vertical:absolute;mso-position-vertical-relative:text;v-text-anchor:middle" o:gfxdata="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" fillcolor="#bfbfbf [2412]" stroked="f" strokeweight="1pt"/>
+                    <v:rect w14:anchorId="05012EF1" id="Rectangle 2" o:spid="_x0000_s1026" style="position:absolute;margin-left:60.6pt;margin-top:4.95pt;width:27pt;height:6.75pt;z-index:251661312;visibility:visible;mso-wrap-style:square;mso-wrap-distance-left:9pt;mso-wrap-distance-top:0;mso-wrap-distance-right:9pt;mso-wrap-distance-bottom:0;mso-position-horizontal:absolute;mso-position-horizontal-relative:text;mso-position-vertical:absolute;mso-position-vertical-relative:text;v-text-anchor:middle" o:gfxdata="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" fillcolor="#bfbfbf [2412]" stroked="f" strokeweight="1pt"/>
+                  </w:pict>
+                </mc:Fallback>
+              </mc:AlternateContent>
+            </w:r>
+            <w:r>
+              <w:rPr>
+                <w:noProof/>
+                <w:sz w:val="22"/>
+                <w:szCs w:val="22"/>
+              </w:rPr>
+              <mc:AlternateContent>
+                <mc:Choice Requires="wps">
+                  <w:drawing>
+                    <wp:anchor distT="0" distB="0" distL="114300" distR="114300" simplePos="0" relativeHeight="251656192" behindDoc="0" locked="0" layoutInCell="1" allowOverlap="1" wp14:anchorId="7F292FD6" wp14:editId="6A1D143C">
+                      <wp:simplePos x="0" y="0"/>
+                      <wp:positionH relativeFrom="column">
+                        <wp:posOffset>1123315</wp:posOffset>
+                      </wp:positionH>
+                      <wp:positionV relativeFrom="paragraph">
+                        <wp:posOffset>349885</wp:posOffset>
+                      </wp:positionV>
+                      <wp:extent cx="342900" cy="85725"/>
+                      <wp:effectExtent l="0" t="0" r="0" b="9525"/>
+                      <wp:wrapNone/>
+                      <wp:docPr id="56" name="Rectangle 56"/>
+                      <wp:cNvGraphicFramePr/>
+                      <a:graphic xmlns:a="http://schemas.openxmlformats.org/drawingml/2006/main">
+                        <a:graphicData uri="http://schemas.microsoft.com/office/word/2010/wordprocessingShape">
+                          <wps:wsp>
+                            <wps:cNvSpPr/>
+                            <wps:spPr>
+                              <a:xfrm>
+                                <a:off x="0" y="0"/>
+                                <a:ext cx="342900" cy="85725"/>
+                              </a:xfrm>
+                              <a:prstGeom prst="rect">
+                                <a:avLst/>
+                              </a:prstGeom>
+                              <a:solidFill>
+                                <a:schemeClr val="bg1">
+                                  <a:lumMod val="75000"/>
+                                </a:schemeClr>
+                              </a:solidFill>
+                              <a:ln>
+                                <a:noFill/>
+                              </a:ln>
+                            </wps:spPr>
+                            <wps:style>
+                              <a:lnRef idx="2">
+                                <a:schemeClr val="accent1">
+                                  <a:shade val="50000"/>
+                                </a:schemeClr>
+                              </a:lnRef>
+                              <a:fillRef idx="1">
+                                <a:schemeClr val="accent1"/>
+                              </a:fillRef>
+                              <a:effectRef idx="0">
+                                <a:schemeClr val="accent1"/>
+                              </a:effectRef>
+                              <a:fontRef idx="minor">
+                                <a:schemeClr val="lt1"/>
+                              </a:fontRef>
+                            </wps:style>
+                            <wps:bodyPr rot="0" spcFirstLastPara="0" vertOverflow="overflow" horzOverflow="overflow" vert="horz" wrap="square" lIns="91440" tIns="45720" rIns="91440" bIns="45720" numCol="1" spcCol="0" rtlCol="0" fromWordArt="0" anchor="ctr" anchorCtr="0" forceAA="0" compatLnSpc="1">
+                              <a:prstTxWarp prst="textNoShape">
+                                <a:avLst/>
+                              </a:prstTxWarp>
+                              <a:noAutofit/>
+                            </wps:bodyPr>
+                          </wps:wsp>
+                        </a:graphicData>
+                      </a:graphic>
+                    </wp:anchor>
+                  </w:drawing>
+                </mc:Choice>
+                <mc:Fallback>
+                  <w:pict>
+                    <v:rect w14:anchorId="745F003C" id="Rectangle 56" o:spid="_x0000_s1026" style="position:absolute;margin-left:88.45pt;margin-top:27.55pt;width:27pt;height:6.75pt;z-index:251656192;visibility:visible;mso-wrap-style:square;mso-wrap-distance-left:9pt;mso-wrap-distance-top:0;mso-wrap-distance-right:9pt;mso-wrap-distance-bottom:0;mso-position-horizontal:absolute;mso-position-horizontal-relative:text;mso-position-vertical:absolute;mso-position-vertical-relative:text;v-text-anchor:middle" o:gfxdata="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" fillcolor="#bfbfbf [2412]" stroked="f" strokeweight="1pt"/>
+                  </w:pict>
+                </mc:Fallback>
+              </mc:AlternateContent>
+            </w:r>
+            <w:r>
+              <w:rPr>
+                <w:noProof/>
+                <w:sz w:val="22"/>
+                <w:szCs w:val="22"/>
+              </w:rPr>
+              <mc:AlternateContent>
+                <mc:Choice Requires="wps">
+                  <w:drawing>
+                    <wp:anchor distT="0" distB="0" distL="114300" distR="114300" simplePos="0" relativeHeight="251658240" behindDoc="0" locked="0" layoutInCell="1" allowOverlap="1" wp14:anchorId="7FB73667" wp14:editId="32AF0395">
+                      <wp:simplePos x="0" y="0"/>
+                      <wp:positionH relativeFrom="column">
+                        <wp:posOffset>399415</wp:posOffset>
+                      </wp:positionH>
+                      <wp:positionV relativeFrom="paragraph">
+                        <wp:posOffset>349885</wp:posOffset>
+                      </wp:positionV>
+                      <wp:extent cx="342900" cy="85725"/>
+                      <wp:effectExtent l="0" t="0" r="0" b="9525"/>
+                      <wp:wrapNone/>
+                      <wp:docPr id="57" name="Rectangle 57"/>
+                      <wp:cNvGraphicFramePr/>
+                      <a:graphic xmlns:a="http://schemas.openxmlformats.org/drawingml/2006/main">
+                        <a:graphicData uri="http://schemas.microsoft.com/office/word/2010/wordprocessingShape">
+                          <wps:wsp>
+                            <wps:cNvSpPr/>
+                            <wps:spPr>
+                              <a:xfrm>
+                                <a:off x="0" y="0"/>
+                                <a:ext cx="342900" cy="85725"/>
+                              </a:xfrm>
+                              <a:prstGeom prst="rect">
+                                <a:avLst/>
+                              </a:prstGeom>
+                              <a:solidFill>
+                                <a:schemeClr val="accent3">
+                                  <a:lumMod val="75000"/>
+                                </a:schemeClr>
+                              </a:solidFill>
+                              <a:ln>
+                                <a:noFill/>
+                              </a:ln>
+                            </wps:spPr>
+                            <wps:style>
+                              <a:lnRef idx="2">
+                                <a:schemeClr val="accent1">
+                                  <a:shade val="50000"/>
+                                </a:schemeClr>
+                              </a:lnRef>
+                              <a:fillRef idx="1">
+                                <a:schemeClr val="accent1"/>
+                              </a:fillRef>
+                              <a:effectRef idx="0">
+                                <a:schemeClr val="accent1"/>
+                              </a:effectRef>
+                              <a:fontRef idx="minor">
+                                <a:schemeClr val="lt1"/>
+                              </a:fontRef>
+                            </wps:style>
+                            <wps:bodyPr rot="0" spcFirstLastPara="0" vertOverflow="overflow" horzOverflow="overflow" vert="horz" wrap="square" lIns="91440" tIns="45720" rIns="91440" bIns="45720" numCol="1" spcCol="0" rtlCol="0" fromWordArt="0" anchor="ctr" anchorCtr="0" forceAA="0" compatLnSpc="1">
+                              <a:prstTxWarp prst="textNoShape">
+                                <a:avLst/>
+                              </a:prstTxWarp>
+                              <a:noAutofit/>
+                            </wps:bodyPr>
+                          </wps:wsp>
+                        </a:graphicData>
+                      </a:graphic>
+                    </wp:anchor>
+                  </w:drawing>
+                </mc:Choice>
+                <mc:Fallback>
+                  <w:pict>
+                    <v:rect w14:anchorId="7BF69C5C" id="Rectangle 57" o:spid="_x0000_s1026" style="position:absolute;margin-left:31.45pt;margin-top:27.55pt;width:27pt;height:6.75pt;z-index:251658240;visibility:visible;mso-wrap-style:square;mso-wrap-distance-left:9pt;mso-wrap-distance-top:0;mso-wrap-distance-right:9pt;mso-wrap-distance-bottom:0;mso-position-horizontal:absolute;mso-position-horizontal-relative:text;mso-position-vertical:absolute;mso-position-vertical-relative:text;v-text-anchor:middle" o:gfxdata="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" fillcolor="#76923c [2406]" stroked="f" strokeweight="1pt"/>
                   </w:pict>
                 </mc:Fallback>
               </mc:AlternateContent>
@@ -4780,7 +5023,7 @@
               <mc:AlternateContent>
                 <mc:Choice Requires="wps">
                   <w:drawing>
-                    <wp:anchor distT="0" distB="0" distL="114300" distR="114300" simplePos="0" relativeHeight="251565568" behindDoc="0" locked="0" layoutInCell="1" allowOverlap="1" wp14:anchorId="256A4782" wp14:editId="7946023E">
+                    <wp:anchor distT="0" distB="0" distL="114300" distR="114300" simplePos="0" relativeHeight="251652096" behindDoc="0" locked="0" layoutInCell="1" allowOverlap="1" wp14:anchorId="256A4782" wp14:editId="7946023E">
                       <wp:simplePos x="0" y="0"/>
                       <wp:positionH relativeFrom="column">
                         <wp:posOffset>1100249</wp:posOffset>
@@ -4844,7 +5087,7 @@
                 </mc:Choice>
                 <mc:Fallback>
                   <w:pict>
-                    <v:rect w14:anchorId="43F419DB" id="Rectangle 23" o:spid="_x0000_s1026" style="position:absolute;margin-left:86.65pt;margin-top:5.75pt;width:27pt;height:6.75pt;z-index:251565568;visibility:visible;mso-wrap-style:square;mso-wrap-distance-left:9pt;mso-wrap-distance-top:0;mso-wrap-distance-right:9pt;mso-wrap-distance-bottom:0;mso-position-horizontal:absolute;mso-position-horizontal-relative:text;mso-position-vertical:absolute;mso-position-vertical-relative:text;v-text-anchor:middle" o:gfxdata="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" fillcolor="#bfbfbf [2412]" stroked="f" strokeweight="1pt"/>
+                    <v:rect w14:anchorId="0C83A50E" id="Rectangle 23" o:spid="_x0000_s1026" style="position:absolute;margin-left:86.65pt;margin-top:5.75pt;width:27pt;height:6.75pt;z-index:251652096;visibility:visible;mso-wrap-style:square;mso-wrap-distance-left:9pt;mso-wrap-distance-top:0;mso-wrap-distance-right:9pt;mso-wrap-distance-bottom:0;mso-position-horizontal:absolute;mso-position-horizontal-relative:text;mso-position-vertical:absolute;mso-position-vertical-relative:text;v-text-anchor:middle" o:gfxdata="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" fillcolor="#bfbfbf [2412]" stroked="f" strokeweight="1pt"/>
                   </w:pict>
                 </mc:Fallback>
               </mc:AlternateContent>
@@ -4898,13 +5141,13 @@
               <mc:AlternateContent>
                 <mc:Choice Requires="wps">
                   <w:drawing>
-                    <wp:anchor distT="0" distB="0" distL="114300" distR="114300" simplePos="0" relativeHeight="251670528" behindDoc="0" locked="0" layoutInCell="1" allowOverlap="1" wp14:anchorId="30661BFB" wp14:editId="584C3C6E">
+                    <wp:anchor distT="0" distB="0" distL="114300" distR="114300" simplePos="0" relativeHeight="251659264" behindDoc="0" locked="0" layoutInCell="1" allowOverlap="1" wp14:anchorId="30661BFB" wp14:editId="584C3C6E">
                       <wp:simplePos x="0" y="0"/>
                       <wp:positionH relativeFrom="column">
                         <wp:posOffset>761365</wp:posOffset>
                       </wp:positionH>
                       <wp:positionV relativeFrom="paragraph">
-                        <wp:posOffset>67945</wp:posOffset>
+                        <wp:posOffset>72969</wp:posOffset>
                       </wp:positionV>
                       <wp:extent cx="342900" cy="85725"/>
                       <wp:effectExtent l="0" t="0" r="0" b="9525"/>
@@ -4962,163 +5205,7 @@
                 </mc:Choice>
                 <mc:Fallback>
                   <w:pict>
-                    <v:rect w14:anchorId="27270113" id="Rectangle 58" o:spid="_x0000_s1026" style="position:absolute;margin-left:59.95pt;margin-top:5.35pt;width:27pt;height:6.75pt;z-index:251670528;visibility:visible;mso-wrap-style:square;mso-wrap-distance-left:9pt;mso-wrap-distance-top:0;mso-wrap-distance-right:9pt;mso-wrap-distance-bottom:0;mso-position-horizontal:absolute;mso-position-horizontal-relative:text;mso-position-vertical:absolute;mso-position-vertical-relative:text;v-text-anchor:middle" o:gfxdata="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" fillcolor="#bfbfbf [2412]" stroked="f" strokeweight="1pt"/>
-                  </w:pict>
-                </mc:Fallback>
-              </mc:AlternateContent>
-            </w:r>
-            <w:r>
-              <w:rPr>
-                <w:noProof/>
-                <w:sz w:val="22"/>
-                <w:szCs w:val="22"/>
-              </w:rPr>
-              <mc:AlternateContent>
-                <mc:Choice Requires="wps">
-                  <w:drawing>
-                    <wp:anchor distT="0" distB="0" distL="114300" distR="114300" simplePos="0" relativeHeight="251669504" behindDoc="0" locked="0" layoutInCell="1" allowOverlap="1" wp14:anchorId="7FB73667" wp14:editId="32AF0395">
-                      <wp:simplePos x="0" y="0"/>
-                      <wp:positionH relativeFrom="column">
-                        <wp:posOffset>399415</wp:posOffset>
-                      </wp:positionH>
-                      <wp:positionV relativeFrom="paragraph">
-                        <wp:posOffset>67945</wp:posOffset>
-                      </wp:positionV>
-                      <wp:extent cx="342900" cy="85725"/>
-                      <wp:effectExtent l="0" t="0" r="0" b="9525"/>
-                      <wp:wrapNone/>
-                      <wp:docPr id="57" name="Rectangle 57"/>
-                      <wp:cNvGraphicFramePr/>
-                      <a:graphic xmlns:a="http://schemas.openxmlformats.org/drawingml/2006/main">
-                        <a:graphicData uri="http://schemas.microsoft.com/office/word/2010/wordprocessingShape">
-                          <wps:wsp>
-                            <wps:cNvSpPr/>
-                            <wps:spPr>
-                              <a:xfrm>
-                                <a:off x="0" y="0"/>
-                                <a:ext cx="342900" cy="85725"/>
-                              </a:xfrm>
-                              <a:prstGeom prst="rect">
-                                <a:avLst/>
-                              </a:prstGeom>
-                              <a:solidFill>
-                                <a:schemeClr val="accent3">
-                                  <a:lumMod val="75000"/>
-                                </a:schemeClr>
-                              </a:solidFill>
-                              <a:ln>
-                                <a:noFill/>
-                              </a:ln>
-                            </wps:spPr>
-                            <wps:style>
-                              <a:lnRef idx="2">
-                                <a:schemeClr val="accent1">
-                                  <a:shade val="50000"/>
-                                </a:schemeClr>
-                              </a:lnRef>
-                              <a:fillRef idx="1">
-                                <a:schemeClr val="accent1"/>
-                              </a:fillRef>
-                              <a:effectRef idx="0">
-                                <a:schemeClr val="accent1"/>
-                              </a:effectRef>
-                              <a:fontRef idx="minor">
-                                <a:schemeClr val="lt1"/>
-                              </a:fontRef>
-                            </wps:style>
-                            <wps:bodyPr rot="0" spcFirstLastPara="0" vertOverflow="overflow" horzOverflow="overflow" vert="horz" wrap="square" lIns="91440" tIns="45720" rIns="91440" bIns="45720" numCol="1" spcCol="0" rtlCol="0" fromWordArt="0" anchor="ctr" anchorCtr="0" forceAA="0" compatLnSpc="1">
-                              <a:prstTxWarp prst="textNoShape">
-                                <a:avLst/>
-                              </a:prstTxWarp>
-                              <a:noAutofit/>
-                            </wps:bodyPr>
-                          </wps:wsp>
-                        </a:graphicData>
-                      </a:graphic>
-                    </wp:anchor>
-                  </w:drawing>
-                </mc:Choice>
-                <mc:Fallback>
-                  <w:pict>
-                    <v:rect w14:anchorId="75AAF36A" id="Rectangle 57" o:spid="_x0000_s1026" style="position:absolute;margin-left:31.45pt;margin-top:5.35pt;width:27pt;height:6.75pt;z-index:251669504;visibility:visible;mso-wrap-style:square;mso-wrap-distance-left:9pt;mso-wrap-distance-top:0;mso-wrap-distance-right:9pt;mso-wrap-distance-bottom:0;mso-position-horizontal:absolute;mso-position-horizontal-relative:text;mso-position-vertical:absolute;mso-position-vertical-relative:text;v-text-anchor:middle" o:gfxdata="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" fillcolor="#76923c [2406]" stroked="f" strokeweight="1pt"/>
-                  </w:pict>
-                </mc:Fallback>
-              </mc:AlternateContent>
-            </w:r>
-            <w:r>
-              <w:rPr>
-                <w:noProof/>
-                <w:sz w:val="22"/>
-                <w:szCs w:val="22"/>
-              </w:rPr>
-              <mc:AlternateContent>
-                <mc:Choice Requires="wps">
-                  <w:drawing>
-                    <wp:anchor distT="0" distB="0" distL="114300" distR="114300" simplePos="0" relativeHeight="251668480" behindDoc="0" locked="0" layoutInCell="1" allowOverlap="1" wp14:anchorId="7F292FD6" wp14:editId="6A1D143C">
-                      <wp:simplePos x="0" y="0"/>
-                      <wp:positionH relativeFrom="column">
-                        <wp:posOffset>1123845</wp:posOffset>
-                      </wp:positionH>
-                      <wp:positionV relativeFrom="paragraph">
-                        <wp:posOffset>67945</wp:posOffset>
-                      </wp:positionV>
-                      <wp:extent cx="342900" cy="85725"/>
-                      <wp:effectExtent l="0" t="0" r="0" b="9525"/>
-                      <wp:wrapNone/>
-                      <wp:docPr id="56" name="Rectangle 56"/>
-                      <wp:cNvGraphicFramePr/>
-                      <a:graphic xmlns:a="http://schemas.openxmlformats.org/drawingml/2006/main">
-                        <a:graphicData uri="http://schemas.microsoft.com/office/word/2010/wordprocessingShape">
-                          <wps:wsp>
-                            <wps:cNvSpPr/>
-                            <wps:spPr>
-                              <a:xfrm>
-                                <a:off x="0" y="0"/>
-                                <a:ext cx="342900" cy="85725"/>
-                              </a:xfrm>
-                              <a:prstGeom prst="rect">
-                                <a:avLst/>
-                              </a:prstGeom>
-                              <a:solidFill>
-                                <a:schemeClr val="bg1">
-                                  <a:lumMod val="75000"/>
-                                </a:schemeClr>
-                              </a:solidFill>
-                              <a:ln>
-                                <a:noFill/>
-                              </a:ln>
-                            </wps:spPr>
-                            <wps:style>
-                              <a:lnRef idx="2">
-                                <a:schemeClr val="accent1">
-                                  <a:shade val="50000"/>
-                                </a:schemeClr>
-                              </a:lnRef>
-                              <a:fillRef idx="1">
-                                <a:schemeClr val="accent1"/>
-                              </a:fillRef>
-                              <a:effectRef idx="0">
-                                <a:schemeClr val="accent1"/>
-                              </a:effectRef>
-                              <a:fontRef idx="minor">
-                                <a:schemeClr val="lt1"/>
-                              </a:fontRef>
-                            </wps:style>
-                            <wps:bodyPr rot="0" spcFirstLastPara="0" vertOverflow="overflow" horzOverflow="overflow" vert="horz" wrap="square" lIns="91440" tIns="45720" rIns="91440" bIns="45720" numCol="1" spcCol="0" rtlCol="0" fromWordArt="0" anchor="ctr" anchorCtr="0" forceAA="0" compatLnSpc="1">
-                              <a:prstTxWarp prst="textNoShape">
-                                <a:avLst/>
-                              </a:prstTxWarp>
-                              <a:noAutofit/>
-                            </wps:bodyPr>
-                          </wps:wsp>
-                        </a:graphicData>
-                      </a:graphic>
-                    </wp:anchor>
-                  </w:drawing>
-                </mc:Choice>
-                <mc:Fallback>
-                  <w:pict>
-                    <v:rect w14:anchorId="3646C50B" id="Rectangle 56" o:spid="_x0000_s1026" style="position:absolute;margin-left:88.5pt;margin-top:5.35pt;width:27pt;height:6.75pt;z-index:251668480;visibility:visible;mso-wrap-style:square;mso-wrap-distance-left:9pt;mso-wrap-distance-top:0;mso-wrap-distance-right:9pt;mso-wrap-distance-bottom:0;mso-position-horizontal:absolute;mso-position-horizontal-relative:text;mso-position-vertical:absolute;mso-position-vertical-relative:text;v-text-anchor:middle" o:gfxdata="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" fillcolor="#bfbfbf [2412]" stroked="f" strokeweight="1pt"/>
+                    <v:rect w14:anchorId="5028A884" id="Rectangle 58" o:spid="_x0000_s1026" style="position:absolute;margin-left:59.95pt;margin-top:5.75pt;width:27pt;height:6.75pt;z-index:251659264;visibility:visible;mso-wrap-style:square;mso-wrap-distance-left:9pt;mso-wrap-distance-top:0;mso-wrap-distance-right:9pt;mso-wrap-distance-bottom:0;mso-position-horizontal:absolute;mso-position-horizontal-relative:text;mso-position-vertical:absolute;mso-position-vertical-relative:text;v-text-anchor:middle" o:gfxdata="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" fillcolor="#bfbfbf [2412]" stroked="f" strokeweight="1pt"/>
                   </w:pict>
                 </mc:Fallback>
               </mc:AlternateContent>
@@ -5253,6 +5340,7 @@
                 <w:sz w:val="22"/>
                 <w:szCs w:val="22"/>
               </w:rPr>
+              <w:lastRenderedPageBreak/>
               <w:t>Amphora, Inc. is the premier software solution provider for commodity trading, logistics and risk management in the global oil, refined, coal, ore, gas, power, metals, concentrates, agriculture and freight marketplace...</w:t>
             </w:r>
           </w:p>
@@ -5271,7 +5359,6 @@
                 <w:sz w:val="22"/>
                 <w:szCs w:val="22"/>
               </w:rPr>
-              <w:lastRenderedPageBreak/>
               <w:t>Responsibilities</w:t>
             </w:r>
           </w:p>
@@ -5825,13 +5912,23 @@
               </w:rPr>
               <w:t xml:space="preserve">. </w:t>
             </w:r>
+            <w:proofErr w:type="spellStart"/>
             <w:r>
               <w:rPr>
                 <w:i/>
                 <w:sz w:val="22"/>
                 <w:szCs w:val="22"/>
               </w:rPr>
-              <w:t>Bharathidasan University</w:t>
+              <w:t>Bharathidasan</w:t>
+            </w:r>
+            <w:proofErr w:type="spellEnd"/>
+            <w:r>
+              <w:rPr>
+                <w:i/>
+                <w:sz w:val="22"/>
+                <w:szCs w:val="22"/>
+              </w:rPr>
+              <w:t xml:space="preserve"> University</w:t>
             </w:r>
           </w:p>
         </w:tc>
@@ -6109,6 +6206,7 @@
                 <w:sz w:val="22"/>
                 <w:szCs w:val="22"/>
               </w:rPr>
+              <w:lastRenderedPageBreak/>
               <w:t>Technologies Used:</w:t>
             </w:r>
             <w:r>
@@ -6140,6 +6238,7 @@
                 <w:sz w:val="24"/>
                 <w:szCs w:val="24"/>
               </w:rPr>
+              <w:lastRenderedPageBreak/>
               <w:t>Oct 2016 – Feb 2017</w:t>
             </w:r>
           </w:p>
@@ -6179,7 +6278,6 @@
                 <w:sz w:val="22"/>
                 <w:szCs w:val="22"/>
               </w:rPr>
-              <w:lastRenderedPageBreak/>
               <w:t>Personal</w:t>
             </w:r>
           </w:p>
@@ -6232,7 +6330,16 @@
                 <w:sz w:val="22"/>
                 <w:szCs w:val="22"/>
               </w:rPr>
-              <w:t>ICE, NYMEX</w:t>
+              <w:t xml:space="preserve">ICE, </w:t>
+            </w:r>
+            <w:proofErr w:type="gramStart"/>
+            <w:r>
+              <w:rPr>
+                <w:b/>
+                <w:sz w:val="22"/>
+                <w:szCs w:val="22"/>
+              </w:rPr>
+              <w:t>NYMEX</w:t>
             </w:r>
             <w:r>
               <w:rPr>
@@ -6241,6 +6348,8 @@
               </w:rPr>
               <w:t>(</w:t>
             </w:r>
+            <w:proofErr w:type="spellStart"/>
+            <w:proofErr w:type="gramEnd"/>
             <w:r>
               <w:rPr>
                 <w:b/>
@@ -6269,7 +6378,15 @@
                 <w:sz w:val="22"/>
                 <w:szCs w:val="22"/>
               </w:rPr>
-              <w:t xml:space="preserve">ork </w:t>
+              <w:t>ork</w:t>
+            </w:r>
+            <w:proofErr w:type="spellEnd"/>
+            <w:r>
+              <w:rPr>
+                <w:sz w:val="22"/>
+                <w:szCs w:val="22"/>
+              </w:rPr>
+              <w:t xml:space="preserve"> </w:t>
             </w:r>
             <w:r>
               <w:rPr>
@@ -6286,6 +6403,7 @@
               </w:rPr>
               <w:t xml:space="preserve">ercantile </w:t>
             </w:r>
+            <w:proofErr w:type="spellStart"/>
             <w:r>
               <w:rPr>
                 <w:b/>
@@ -6299,7 +6417,15 @@
                 <w:sz w:val="22"/>
                 <w:szCs w:val="22"/>
               </w:rPr>
-              <w:t xml:space="preserve">change), </w:t>
+              <w:t>change</w:t>
+            </w:r>
+            <w:proofErr w:type="spellEnd"/>
+            <w:r>
+              <w:rPr>
+                <w:sz w:val="22"/>
+                <w:szCs w:val="22"/>
+              </w:rPr>
+              <w:t xml:space="preserve">), </w:t>
             </w:r>
             <w:r>
               <w:rPr>
@@ -6415,7 +6541,23 @@
                 <w:sz w:val="22"/>
                 <w:szCs w:val="22"/>
               </w:rPr>
-              <w:t>functionalities like Monitoring, Mapping, Positions, Profit N Loss etc.</w:t>
+              <w:t xml:space="preserve">functionalities like Monitoring, Mapping, Positions, </w:t>
+            </w:r>
+            <w:proofErr w:type="gramStart"/>
+            <w:r>
+              <w:rPr>
+                <w:sz w:val="22"/>
+                <w:szCs w:val="22"/>
+              </w:rPr>
+              <w:t>Profit</w:t>
+            </w:r>
+            <w:proofErr w:type="gramEnd"/>
+            <w:r>
+              <w:rPr>
+                <w:sz w:val="22"/>
+                <w:szCs w:val="22"/>
+              </w:rPr>
+              <w:t xml:space="preserve"> N Loss etc.</w:t>
             </w:r>
           </w:p>
           <w:p>
@@ -6447,8 +6589,33 @@
                 <w:sz w:val="22"/>
                 <w:szCs w:val="22"/>
               </w:rPr>
-              <w:t>, Gradle, Git</w:t>
-            </w:r>
+              <w:t xml:space="preserve">, </w:t>
+            </w:r>
+            <w:proofErr w:type="spellStart"/>
+            <w:r>
+              <w:rPr>
+                <w:sz w:val="22"/>
+                <w:szCs w:val="22"/>
+              </w:rPr>
+              <w:t>Gradle</w:t>
+            </w:r>
+            <w:proofErr w:type="spellEnd"/>
+            <w:r>
+              <w:rPr>
+                <w:sz w:val="22"/>
+                <w:szCs w:val="22"/>
+              </w:rPr>
+              <w:t xml:space="preserve">, </w:t>
+            </w:r>
+            <w:proofErr w:type="spellStart"/>
+            <w:r>
+              <w:rPr>
+                <w:sz w:val="22"/>
+                <w:szCs w:val="22"/>
+              </w:rPr>
+              <w:t>Git</w:t>
+            </w:r>
+            <w:proofErr w:type="spellEnd"/>
           </w:p>
         </w:tc>
       </w:tr>
@@ -6468,7 +6635,6 @@
           <w:b/>
           <w:sz w:val="26"/>
         </w:rPr>
-        <w:lastRenderedPageBreak/>
         <w:t>Conferences</w:t>
       </w:r>
     </w:p>
@@ -6561,8 +6727,18 @@
                 <w:b/>
                 <w:sz w:val="22"/>
               </w:rPr>
-              <w:t>Andrus AdamChik</w:t>
-            </w:r>
+              <w:t xml:space="preserve">Andrus </w:t>
+            </w:r>
+            <w:proofErr w:type="spellStart"/>
+            <w:r>
+              <w:rPr>
+                <w:rFonts w:ascii="Calibri" w:hAnsi="Calibri"/>
+                <w:b/>
+                <w:sz w:val="22"/>
+              </w:rPr>
+              <w:t>AdamChik</w:t>
+            </w:r>
+            <w:proofErr w:type="spellEnd"/>
             <w:r>
               <w:rPr>
                 <w:rFonts w:ascii="Calibri" w:hAnsi="Calibri"/>
@@ -6584,6 +6760,7 @@
               </w:rPr>
               <w:t xml:space="preserve">Participated in </w:t>
             </w:r>
+            <w:proofErr w:type="spellStart"/>
             <w:r>
               <w:rPr>
                 <w:rFonts w:ascii="Calibri" w:hAnsi="Calibri"/>
@@ -6592,6 +6769,7 @@
               </w:rPr>
               <w:t>Bootique</w:t>
             </w:r>
+            <w:proofErr w:type="spellEnd"/>
             <w:r>
               <w:rPr>
                 <w:rFonts w:ascii="Calibri" w:hAnsi="Calibri"/>
@@ -6605,7 +6783,25 @@
                 <w:b/>
                 <w:sz w:val="22"/>
               </w:rPr>
-              <w:t>Andrus AdamChik.</w:t>
+              <w:t xml:space="preserve">Andrus </w:t>
+            </w:r>
+            <w:proofErr w:type="spellStart"/>
+            <w:r>
+              <w:rPr>
+                <w:rFonts w:ascii="Calibri" w:hAnsi="Calibri"/>
+                <w:b/>
+                <w:sz w:val="22"/>
+              </w:rPr>
+              <w:t>AdamChik</w:t>
+            </w:r>
+            <w:proofErr w:type="spellEnd"/>
+            <w:r>
+              <w:rPr>
+                <w:rFonts w:ascii="Calibri" w:hAnsi="Calibri"/>
+                <w:b/>
+                <w:sz w:val="22"/>
+              </w:rPr>
+              <w:t>.</w:t>
             </w:r>
           </w:p>
         </w:tc>
@@ -6912,7 +7108,7 @@
                 </mc:Choice>
                 <mc:Fallback>
                   <w:pict>
-                    <v:rect w14:anchorId="20B4C9B9" id="Rectangle 40" o:spid="_x0000_s1026" style="position:absolute;margin-left:46.9pt;margin-top:6.75pt;width:27pt;height:6.75pt;z-index:-251642880;visibility:visible;mso-wrap-style:square;mso-wrap-distance-left:9pt;mso-wrap-distance-top:0;mso-wrap-distance-right:9pt;mso-wrap-distance-bottom:0;mso-position-horizontal:absolute;mso-position-horizontal-relative:text;mso-position-vertical:absolute;mso-position-vertical-relative:text;v-text-anchor:middle" o:gfxdata="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" fillcolor="#76923c [2406]" stroked="f" strokeweight="1pt">
+                    <v:rect w14:anchorId="6BD897BA" id="Rectangle 40" o:spid="_x0000_s1026" style="position:absolute;margin-left:46.9pt;margin-top:6.75pt;width:27pt;height:6.75pt;z-index:-251642880;visibility:visible;mso-wrap-style:square;mso-wrap-distance-left:9pt;mso-wrap-distance-top:0;mso-wrap-distance-right:9pt;mso-wrap-distance-bottom:0;mso-position-horizontal:absolute;mso-position-horizontal-relative:text;mso-position-vertical:absolute;mso-position-vertical-relative:text;v-text-anchor:middle" o:gfxdata="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" fillcolor="#76923c [2406]" stroked="f" strokeweight="1pt">
                       <w10:wrap type="tight"/>
                     </v:rect>
                   </w:pict>
@@ -6998,7 +7194,7 @@
                 </mc:Choice>
                 <mc:Fallback>
                   <w:pict>
-                    <v:rect w14:anchorId="6186F52B" id="Rectangle 14" o:spid="_x0000_s1026" style="position:absolute;margin-left:75.4pt;margin-top:6.75pt;width:27pt;height:6.75pt;z-index:-251644928;visibility:visible;mso-wrap-style:square;mso-wrap-distance-left:9pt;mso-wrap-distance-top:0;mso-wrap-distance-right:9pt;mso-wrap-distance-bottom:0;mso-position-horizontal:absolute;mso-position-horizontal-relative:text;mso-position-vertical:absolute;mso-position-vertical-relative:text;v-text-anchor:middle" o:gfxdata="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" fillcolor="#76923c [2406]" stroked="f" strokeweight="1pt">
+                    <v:rect w14:anchorId="1956310A" id="Rectangle 14" o:spid="_x0000_s1026" style="position:absolute;margin-left:75.4pt;margin-top:6.75pt;width:27pt;height:6.75pt;z-index:-251644928;visibility:visible;mso-wrap-style:square;mso-wrap-distance-left:9pt;mso-wrap-distance-top:0;mso-wrap-distance-right:9pt;mso-wrap-distance-bottom:0;mso-position-horizontal:absolute;mso-position-horizontal-relative:text;mso-position-vertical:absolute;mso-position-vertical-relative:text;v-text-anchor:middle" o:gfxdata="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" fillcolor="#76923c [2406]" stroked="f" strokeweight="1pt">
                       <w10:wrap type="tight"/>
                     </v:rect>
                   </w:pict>
@@ -7084,7 +7280,7 @@
                 </mc:Choice>
                 <mc:Fallback>
                   <w:pict>
-                    <v:rect w14:anchorId="453F662A" id="Rectangle 39" o:spid="_x0000_s1026" style="position:absolute;margin-left:18.4pt;margin-top:6.75pt;width:27pt;height:6.75pt;z-index:-251643904;visibility:visible;mso-wrap-style:square;mso-wrap-distance-left:9pt;mso-wrap-distance-top:0;mso-wrap-distance-right:9pt;mso-wrap-distance-bottom:0;mso-position-horizontal:absolute;mso-position-horizontal-relative:text;mso-position-vertical:absolute;mso-position-vertical-relative:text;v-text-anchor:middle" o:gfxdata="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" fillcolor="#76923c [2406]" stroked="f" strokeweight="1pt">
+                    <v:rect w14:anchorId="77AA4156" id="Rectangle 39" o:spid="_x0000_s1026" style="position:absolute;margin-left:18.4pt;margin-top:6.75pt;width:27pt;height:6.75pt;z-index:-251643904;visibility:visible;mso-wrap-style:square;mso-wrap-distance-left:9pt;mso-wrap-distance-top:0;mso-wrap-distance-right:9pt;mso-wrap-distance-bottom:0;mso-position-horizontal:absolute;mso-position-horizontal-relative:text;mso-position-vertical:absolute;mso-position-vertical-relative:text;v-text-anchor:middle" o:gfxdata="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" fillcolor="#76923c [2406]" stroked="f" strokeweight="1pt">
                       <w10:wrap type="tight"/>
                     </v:rect>
                   </w:pict>
@@ -7207,7 +7403,7 @@
                 </mc:Choice>
                 <mc:Fallback>
                   <w:pict>
-                    <v:rect w14:anchorId="31FBACC7" id="Rectangle 41" o:spid="_x0000_s1026" style="position:absolute;margin-left:75.4pt;margin-top:7.5pt;width:27pt;height:6.75pt;z-index:-251641856;visibility:visible;mso-wrap-style:square;mso-wrap-distance-left:9pt;mso-wrap-distance-top:0;mso-wrap-distance-right:9pt;mso-wrap-distance-bottom:0;mso-position-horizontal:absolute;mso-position-horizontal-relative:text;mso-position-vertical:absolute;mso-position-vertical-relative:text;v-text-anchor:middle" o:gfxdata="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" fillcolor="#76923c [2406]" stroked="f" strokeweight="1pt">
+                    <v:rect w14:anchorId="16C0308A" id="Rectangle 41" o:spid="_x0000_s1026" style="position:absolute;margin-left:75.4pt;margin-top:7.5pt;width:27pt;height:6.75pt;z-index:-251641856;visibility:visible;mso-wrap-style:square;mso-wrap-distance-left:9pt;mso-wrap-distance-top:0;mso-wrap-distance-right:9pt;mso-wrap-distance-bottom:0;mso-position-horizontal:absolute;mso-position-horizontal-relative:text;mso-position-vertical:absolute;mso-position-vertical-relative:text;v-text-anchor:middle" o:gfxdata="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" fillcolor="#76923c [2406]" stroked="f" strokeweight="1pt">
                       <w10:wrap type="tight"/>
                     </v:rect>
                   </w:pict>
@@ -7293,7 +7489,7 @@
                 </mc:Choice>
                 <mc:Fallback>
                   <w:pict>
-                    <v:rect w14:anchorId="2E149F6F" id="Rectangle 42" o:spid="_x0000_s1026" style="position:absolute;margin-left:18.4pt;margin-top:7.5pt;width:27pt;height:6.75pt;z-index:-251640832;visibility:visible;mso-wrap-style:square;mso-wrap-distance-left:9pt;mso-wrap-distance-top:0;mso-wrap-distance-right:9pt;mso-wrap-distance-bottom:0;mso-position-horizontal:absolute;mso-position-horizontal-relative:text;mso-position-vertical:absolute;mso-position-vertical-relative:text;v-text-anchor:middle" o:gfxdata="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" fillcolor="#76923c [2406]" stroked="f" strokeweight="1pt">
+                    <v:rect w14:anchorId="593523AB" id="Rectangle 42" o:spid="_x0000_s1026" style="position:absolute;margin-left:18.4pt;margin-top:7.5pt;width:27pt;height:6.75pt;z-index:-251640832;visibility:visible;mso-wrap-style:square;mso-wrap-distance-left:9pt;mso-wrap-distance-top:0;mso-wrap-distance-right:9pt;mso-wrap-distance-bottom:0;mso-position-horizontal:absolute;mso-position-horizontal-relative:text;mso-position-vertical:absolute;mso-position-vertical-relative:text;v-text-anchor:middle" o:gfxdata="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" fillcolor="#76923c [2406]" stroked="f" strokeweight="1pt">
                       <w10:wrap type="tight"/>
                     </v:rect>
                   </w:pict>
@@ -7379,7 +7575,7 @@
                 </mc:Choice>
                 <mc:Fallback>
                   <w:pict>
-                    <v:rect w14:anchorId="3F973801" id="Rectangle 43" o:spid="_x0000_s1026" style="position:absolute;margin-left:46.9pt;margin-top:7.5pt;width:27pt;height:6.75pt;z-index:-251639808;visibility:visible;mso-wrap-style:square;mso-wrap-distance-left:9pt;mso-wrap-distance-top:0;mso-wrap-distance-right:9pt;mso-wrap-distance-bottom:0;mso-position-horizontal:absolute;mso-position-horizontal-relative:text;mso-position-vertical:absolute;mso-position-vertical-relative:text;v-text-anchor:middle" o:gfxdata="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" fillcolor="#76923c [2406]" stroked="f" strokeweight="1pt">
+                    <v:rect w14:anchorId="1C922DC9" id="Rectangle 43" o:spid="_x0000_s1026" style="position:absolute;margin-left:46.9pt;margin-top:7.5pt;width:27pt;height:6.75pt;z-index:-251639808;visibility:visible;mso-wrap-style:square;mso-wrap-distance-left:9pt;mso-wrap-distance-top:0;mso-wrap-distance-right:9pt;mso-wrap-distance-bottom:0;mso-position-horizontal:absolute;mso-position-horizontal-relative:text;mso-position-vertical:absolute;mso-position-vertical-relative:text;v-text-anchor:middle" o:gfxdata="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" fillcolor="#76923c [2406]" stroked="f" strokeweight="1pt">
                       <w10:wrap type="tight"/>
                     </v:rect>
                   </w:pict>
@@ -7502,7 +7698,7 @@
                 </mc:Choice>
                 <mc:Fallback>
                   <w:pict>
-                    <v:rect w14:anchorId="057BD36A" id="Rectangle 44" o:spid="_x0000_s1026" style="position:absolute;margin-left:75.4pt;margin-top:7.5pt;width:27pt;height:6.75pt;z-index:-251638784;visibility:visible;mso-wrap-style:square;mso-wrap-distance-left:9pt;mso-wrap-distance-top:0;mso-wrap-distance-right:9pt;mso-wrap-distance-bottom:0;mso-position-horizontal:absolute;mso-position-horizontal-relative:text;mso-position-vertical:absolute;mso-position-vertical-relative:text;v-text-anchor:middle" o:gfxdata="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" fillcolor="#bfbfbf [2412]" stroked="f" strokeweight="1pt">
+                    <v:rect w14:anchorId="76B91EB0" id="Rectangle 44" o:spid="_x0000_s1026" style="position:absolute;margin-left:75.4pt;margin-top:7.5pt;width:27pt;height:6.75pt;z-index:-251638784;visibility:visible;mso-wrap-style:square;mso-wrap-distance-left:9pt;mso-wrap-distance-top:0;mso-wrap-distance-right:9pt;mso-wrap-distance-bottom:0;mso-position-horizontal:absolute;mso-position-horizontal-relative:text;mso-position-vertical:absolute;mso-position-vertical-relative:text;v-text-anchor:middle" o:gfxdata="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" fillcolor="#bfbfbf [2412]" stroked="f" strokeweight="1pt">
                       <w10:wrap type="tight"/>
                     </v:rect>
                   </w:pict>
@@ -7588,7 +7784,7 @@
                 </mc:Choice>
                 <mc:Fallback>
                   <w:pict>
-                    <v:rect w14:anchorId="759E3FCF" id="Rectangle 47" o:spid="_x0000_s1026" style="position:absolute;margin-left:18.4pt;margin-top:7.5pt;width:27pt;height:6.75pt;z-index:-251636736;visibility:visible;mso-wrap-style:square;mso-wrap-distance-left:9pt;mso-wrap-distance-top:0;mso-wrap-distance-right:9pt;mso-wrap-distance-bottom:0;mso-position-horizontal:absolute;mso-position-horizontal-relative:text;mso-position-vertical:absolute;mso-position-vertical-relative:text;v-text-anchor:middle" o:gfxdata="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" fillcolor="#76923c [2406]" stroked="f" strokeweight="1pt">
+                    <v:rect w14:anchorId="55F4D46A" id="Rectangle 47" o:spid="_x0000_s1026" style="position:absolute;margin-left:18.4pt;margin-top:7.5pt;width:27pt;height:6.75pt;z-index:-251636736;visibility:visible;mso-wrap-style:square;mso-wrap-distance-left:9pt;mso-wrap-distance-top:0;mso-wrap-distance-right:9pt;mso-wrap-distance-bottom:0;mso-position-horizontal:absolute;mso-position-horizontal-relative:text;mso-position-vertical:absolute;mso-position-vertical-relative:text;v-text-anchor:middle" o:gfxdata="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" fillcolor="#76923c [2406]" stroked="f" strokeweight="1pt">
                       <w10:wrap type="tight"/>
                     </v:rect>
                   </w:pict>
@@ -7674,7 +7870,7 @@
                 </mc:Choice>
                 <mc:Fallback>
                   <w:pict>
-                    <v:rect w14:anchorId="14960F78" id="Rectangle 48" o:spid="_x0000_s1026" style="position:absolute;margin-left:46.9pt;margin-top:7.5pt;width:27pt;height:6.75pt;z-index:-251635712;visibility:visible;mso-wrap-style:square;mso-wrap-distance-left:9pt;mso-wrap-distance-top:0;mso-wrap-distance-right:9pt;mso-wrap-distance-bottom:0;mso-position-horizontal:absolute;mso-position-horizontal-relative:text;mso-position-vertical:absolute;mso-position-vertical-relative:text;v-text-anchor:middle" o:gfxdata="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" fillcolor="#76923c [2406]" stroked="f" strokeweight="1pt">
+                    <v:rect w14:anchorId="6D5148AD" id="Rectangle 48" o:spid="_x0000_s1026" style="position:absolute;margin-left:46.9pt;margin-top:7.5pt;width:27pt;height:6.75pt;z-index:-251635712;visibility:visible;mso-wrap-style:square;mso-wrap-distance-left:9pt;mso-wrap-distance-top:0;mso-wrap-distance-right:9pt;mso-wrap-distance-bottom:0;mso-position-horizontal:absolute;mso-position-horizontal-relative:text;mso-position-vertical:absolute;mso-position-vertical-relative:text;v-text-anchor:middle" o:gfxdata="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" fillcolor="#76923c [2406]" stroked="f" strokeweight="1pt">
                       <w10:wrap type="tight"/>
                     </v:rect>
                   </w:pict>
@@ -7797,7 +7993,7 @@
                 </mc:Choice>
                 <mc:Fallback>
                   <w:pict>
-                    <v:rect w14:anchorId="604F7074" id="Rectangle 63" o:spid="_x0000_s1026" style="position:absolute;margin-left:47.65pt;margin-top:6.55pt;width:27pt;height:6.75pt;z-index:-251632640;visibility:visible;mso-wrap-style:square;mso-wrap-distance-left:9pt;mso-wrap-distance-top:0;mso-wrap-distance-right:9pt;mso-wrap-distance-bottom:0;mso-position-horizontal:absolute;mso-position-horizontal-relative:text;mso-position-vertical:absolute;mso-position-vertical-relative:text;v-text-anchor:middle" o:gfxdata="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" fillcolor="#bfbfbf [2412]" stroked="f" strokeweight="1pt">
+                    <v:rect w14:anchorId="0BDBEF14" id="Rectangle 63" o:spid="_x0000_s1026" style="position:absolute;margin-left:47.65pt;margin-top:6.55pt;width:27pt;height:6.75pt;z-index:-251632640;visibility:visible;mso-wrap-style:square;mso-wrap-distance-left:9pt;mso-wrap-distance-top:0;mso-wrap-distance-right:9pt;mso-wrap-distance-bottom:0;mso-position-horizontal:absolute;mso-position-horizontal-relative:text;mso-position-vertical:absolute;mso-position-vertical-relative:text;v-text-anchor:middle" o:gfxdata="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" fillcolor="#bfbfbf [2412]" stroked="f" strokeweight="1pt">
                       <w10:wrap type="tight"/>
                     </v:rect>
                   </w:pict>
@@ -7883,7 +8079,7 @@
                 </mc:Choice>
                 <mc:Fallback>
                   <w:pict>
-                    <v:rect w14:anchorId="26AD5578" id="Rectangle 62" o:spid="_x0000_s1026" style="position:absolute;margin-left:19.15pt;margin-top:6.55pt;width:27pt;height:6.75pt;z-index:-251633664;visibility:visible;mso-wrap-style:square;mso-wrap-distance-left:9pt;mso-wrap-distance-top:0;mso-wrap-distance-right:9pt;mso-wrap-distance-bottom:0;mso-position-horizontal:absolute;mso-position-horizontal-relative:text;mso-position-vertical:absolute;mso-position-vertical-relative:text;v-text-anchor:middle" o:gfxdata="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" fillcolor="#76923c [2406]" stroked="f" strokeweight="1pt">
+                    <v:rect w14:anchorId="1EE82D2E" id="Rectangle 62" o:spid="_x0000_s1026" style="position:absolute;margin-left:19.15pt;margin-top:6.55pt;width:27pt;height:6.75pt;z-index:-251633664;visibility:visible;mso-wrap-style:square;mso-wrap-distance-left:9pt;mso-wrap-distance-top:0;mso-wrap-distance-right:9pt;mso-wrap-distance-bottom:0;mso-position-horizontal:absolute;mso-position-horizontal-relative:text;mso-position-vertical:absolute;mso-position-vertical-relative:text;v-text-anchor:middle" o:gfxdata="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" fillcolor="#76923c [2406]" stroked="f" strokeweight="1pt">
                       <w10:wrap type="tight"/>
                     </v:rect>
                   </w:pict>
@@ -7969,7 +8165,7 @@
                 </mc:Choice>
                 <mc:Fallback>
                   <w:pict>
-                    <v:rect w14:anchorId="110DB0DE" id="Rectangle 61" o:spid="_x0000_s1026" style="position:absolute;margin-left:76.15pt;margin-top:6.55pt;width:27pt;height:6.75pt;z-index:-251634688;visibility:visible;mso-wrap-style:square;mso-wrap-distance-left:9pt;mso-wrap-distance-top:0;mso-wrap-distance-right:9pt;mso-wrap-distance-bottom:0;mso-position-horizontal:absolute;mso-position-horizontal-relative:text;mso-position-vertical:absolute;mso-position-vertical-relative:text;v-text-anchor:middle" o:gfxdata="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" fillcolor="#bfbfbf [2412]" stroked="f" strokeweight="1pt">
+                    <v:rect w14:anchorId="0AF85116" id="Rectangle 61" o:spid="_x0000_s1026" style="position:absolute;margin-left:76.15pt;margin-top:6.55pt;width:27pt;height:6.75pt;z-index:-251634688;visibility:visible;mso-wrap-style:square;mso-wrap-distance-left:9pt;mso-wrap-distance-top:0;mso-wrap-distance-right:9pt;mso-wrap-distance-bottom:0;mso-position-horizontal:absolute;mso-position-horizontal-relative:text;mso-position-vertical:absolute;mso-position-vertical-relative:text;v-text-anchor:middle" o:gfxdata="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" fillcolor="#bfbfbf [2412]" stroked="f" strokeweight="1pt">
                       <w10:wrap type="tight"/>
                     </v:rect>
                   </w:pict>
@@ -8079,7 +8275,14 @@
           <w:sz w:val="22"/>
           <w:szCs w:val="22"/>
         </w:rPr>
-        <w:t>Listening Java One Conference and Sessions, Car Enthusiast.</w:t>
+        <w:t>Listening Java One Conferen</w:t>
+      </w:r>
+      <w:r>
+        <w:rPr>
+          <w:sz w:val="22"/>
+          <w:szCs w:val="22"/>
+        </w:rPr>
+        <w:t>ce and Sessions, Car Enthusiast.</w:t>
       </w:r>
     </w:p>
     <w:sectPr>
@@ -9972,7 +10175,7 @@
 </file>
 
 <file path=customXml/itemProps1.xml><?xml version="1.0" encoding="utf-8"?>
-<ds:datastoreItem xmlns:ds="http://schemas.openxmlformats.org/officeDocument/2006/customXml" ds:itemID="{53FE1BE6-62C5-4D00-93B6-A18E74171893}">
+<ds:datastoreItem xmlns:ds="http://schemas.openxmlformats.org/officeDocument/2006/customXml" ds:itemID="{0F1E581A-4F74-48D5-98F6-8D35197CFB3E}">
   <ds:schemaRefs>
     <ds:schemaRef ds:uri="http://schemas.openxmlformats.org/officeDocument/2006/bibliography"/>
   </ds:schemaRefs>

</xml_diff>